<commit_message>
ayos na lahat, ui nalang ayusin
</commit_message>
<xml_diff>
--- a/front/public/BARANGAY CLEARANCE.docx
+++ b/front/public/BARANGAY CLEARANCE.docx
@@ -1,10 +1,9 @@
 
 <file path=word/document.xml><?xml version="1.0" encoding="utf-8"?>
-<w:document xmlns:o="urn:schemas-microsoft-com:office:office" xmlns:r="http://schemas.openxmlformats.org/officeDocument/2006/relationships" xmlns:v="urn:schemas-microsoft-com:vml" xmlns:w="http://schemas.openxmlformats.org/wordprocessingml/2006/main" xmlns:w10="urn:schemas-microsoft-com:office:word" xmlns:wp="http://schemas.openxmlformats.org/drawingml/2006/wordprocessingDrawing" xmlns:pic="http://schemas.openxmlformats.org/drawingml/2006/picture" xmlns:wps="http://schemas.microsoft.com/office/word/2010/wordprocessingShape" xmlns:wpg="http://schemas.microsoft.com/office/word/2010/wordprocessingGroup" xmlns:mc="http://schemas.openxmlformats.org/markup-compatibility/2006" xmlns:wp14="http://schemas.microsoft.com/office/word/2010/wordprocessingDrawing" xmlns:w14="http://schemas.microsoft.com/office/word/2010/wordml" xmlns:w15="http://schemas.microsoft.com/office/word/2012/wordml" mc:Ignorable="w14 wp14 w15">
+<w:document xmlns:wpc="http://schemas.microsoft.com/office/word/2010/wordprocessingCanvas" xmlns:cx="http://schemas.microsoft.com/office/drawing/2014/chartex" xmlns:cx1="http://schemas.microsoft.com/office/drawing/2015/9/8/chartex" xmlns:cx2="http://schemas.microsoft.com/office/drawing/2015/10/21/chartex" xmlns:cx3="http://schemas.microsoft.com/office/drawing/2016/5/9/chartex" xmlns:cx4="http://schemas.microsoft.com/office/drawing/2016/5/10/chartex" xmlns:cx5="http://schemas.microsoft.com/office/drawing/2016/5/11/chartex" xmlns:cx6="http://schemas.microsoft.com/office/drawing/2016/5/12/chartex" xmlns:cx7="http://schemas.microsoft.com/office/drawing/2016/5/13/chartex" xmlns:cx8="http://schemas.microsoft.com/office/drawing/2016/5/14/chartex" xmlns:mc="http://schemas.openxmlformats.org/markup-compatibility/2006" xmlns:aink="http://schemas.microsoft.com/office/drawing/2016/ink" xmlns:am3d="http://schemas.microsoft.com/office/drawing/2017/model3d" xmlns:o="urn:schemas-microsoft-com:office:office" xmlns:oel="http://schemas.microsoft.com/office/2019/extlst" xmlns:r="http://schemas.openxmlformats.org/officeDocument/2006/relationships" xmlns:m="http://schemas.openxmlformats.org/officeDocument/2006/math" xmlns:v="urn:schemas-microsoft-com:vml" xmlns:wp14="http://schemas.microsoft.com/office/word/2010/wordprocessingDrawing" xmlns:wp="http://schemas.openxmlformats.org/drawingml/2006/wordprocessingDrawing" xmlns:w10="urn:schemas-microsoft-com:office:word" xmlns:w="http://schemas.openxmlformats.org/wordprocessingml/2006/main" xmlns:w14="http://schemas.microsoft.com/office/word/2010/wordml" xmlns:w15="http://schemas.microsoft.com/office/word/2012/wordml" xmlns:w16cex="http://schemas.microsoft.com/office/word/2018/wordml/cex" xmlns:w16cid="http://schemas.microsoft.com/office/word/2016/wordml/cid" xmlns:w16="http://schemas.microsoft.com/office/word/2018/wordml" xmlns:w16du="http://schemas.microsoft.com/office/word/2023/wordml/word16du" xmlns:w16sdtdh="http://schemas.microsoft.com/office/word/2020/wordml/sdtdatahash" xmlns:w16sdtfl="http://schemas.microsoft.com/office/word/2024/wordml/sdtformatlock" xmlns:w16se="http://schemas.microsoft.com/office/word/2015/wordml/symex" xmlns:wpg="http://schemas.microsoft.com/office/word/2010/wordprocessingGroup" xmlns:wpi="http://schemas.microsoft.com/office/word/2010/wordprocessingInk" xmlns:wne="http://schemas.microsoft.com/office/word/2006/wordml" xmlns:wps="http://schemas.microsoft.com/office/word/2010/wordprocessingShape" mc:Ignorable="w14 w15 w16se w16cid w16 w16cex w16sdtdh w16sdtfl w16du wp14">
   <w:body>
     <w:p>
       <w:pPr>
-        <w:pStyle w:val="Normal"/>
         <w:jc w:val="center"/>
         <w:rPr>
           <w:rFonts w:ascii="Matura MT Script Capitals" w:hAnsi="Matura MT Script Capitals"/>
@@ -13,9 +12,10 @@
       <w:r>
         <w:rPr>
           <w:rFonts w:ascii="Matura MT Script Capitals" w:hAnsi="Matura MT Script Capitals"/>
+          <w:noProof/>
         </w:rPr>
         <w:drawing>
-          <wp:anchor behindDoc="1" distT="0" distB="0" distL="0" distR="0" simplePos="0" locked="0" layoutInCell="1" allowOverlap="1" relativeHeight="2">
+          <wp:anchor distT="0" distB="0" distL="0" distR="0" simplePos="0" relativeHeight="2" behindDoc="1" locked="0" layoutInCell="1" allowOverlap="1" wp14:anchorId="7885CC86" wp14:editId="40043753">
             <wp:simplePos x="0" y="0"/>
             <wp:positionH relativeFrom="column">
               <wp:posOffset>2457450</wp:posOffset>
@@ -40,7 +40,7 @@
                     </pic:cNvPicPr>
                   </pic:nvPicPr>
                   <pic:blipFill>
-                    <a:blip r:embed="rId2"/>
+                    <a:blip r:embed="rId7"/>
                     <a:stretch>
                       <a:fillRect/>
                     </a:stretch>
@@ -60,8 +60,14 @@
             </a:graphic>
           </wp:anchor>
         </w:drawing>
+      </w:r>
+      <w:r>
+        <w:rPr>
+          <w:rFonts w:ascii="Matura MT Script Capitals" w:hAnsi="Matura MT Script Capitals"/>
+          <w:noProof/>
+        </w:rPr>
         <w:drawing>
-          <wp:anchor behindDoc="1" distT="0" distB="0" distL="0" distR="0" simplePos="0" locked="0" layoutInCell="1" allowOverlap="1" relativeHeight="3">
+          <wp:anchor distT="0" distB="0" distL="0" distR="0" simplePos="0" relativeHeight="3" behindDoc="1" locked="0" layoutInCell="1" allowOverlap="1" wp14:anchorId="7CCB54B9" wp14:editId="1F7E3ACA">
             <wp:simplePos x="0" y="0"/>
             <wp:positionH relativeFrom="column">
               <wp:posOffset>4135755</wp:posOffset>
@@ -86,7 +92,7 @@
                     </pic:cNvPicPr>
                   </pic:nvPicPr>
                   <pic:blipFill>
-                    <a:blip r:embed="rId3"/>
+                    <a:blip r:embed="rId8"/>
                     <a:stretch>
                       <a:fillRect/>
                     </a:stretch>
@@ -106,8 +112,14 @@
             </a:graphic>
           </wp:anchor>
         </w:drawing>
+      </w:r>
+      <w:r>
+        <w:rPr>
+          <w:rFonts w:ascii="Matura MT Script Capitals" w:hAnsi="Matura MT Script Capitals"/>
+          <w:noProof/>
+        </w:rPr>
         <w:drawing>
-          <wp:anchor behindDoc="0" distT="0" distB="0" distL="0" distR="0" simplePos="0" locked="0" layoutInCell="1" allowOverlap="1" relativeHeight="7">
+          <wp:anchor distT="0" distB="0" distL="0" distR="0" simplePos="0" relativeHeight="7" behindDoc="0" locked="0" layoutInCell="1" allowOverlap="1" wp14:anchorId="48A21B58" wp14:editId="0DFFCF25">
             <wp:simplePos x="0" y="0"/>
             <wp:positionH relativeFrom="column">
               <wp:posOffset>1038225</wp:posOffset>
@@ -132,7 +144,7 @@
                     </pic:cNvPicPr>
                   </pic:nvPicPr>
                   <pic:blipFill>
-                    <a:blip r:embed="rId4"/>
+                    <a:blip r:embed="rId9"/>
                     <a:stretch>
                       <a:fillRect/>
                     </a:stretch>
@@ -156,21 +168,14 @@
     </w:p>
     <w:p>
       <w:pPr>
-        <w:pStyle w:val="Normal"/>
         <w:jc w:val="center"/>
         <w:rPr>
           <w:rFonts w:ascii="Matura MT Script Capitals" w:hAnsi="Matura MT Script Capitals"/>
         </w:rPr>
       </w:pPr>
-      <w:r>
-        <w:rPr>
-          <w:rFonts w:ascii="Matura MT Script Capitals" w:hAnsi="Matura MT Script Capitals"/>
-        </w:rPr>
-      </w:r>
     </w:p>
     <w:p>
       <w:pPr>
-        <w:pStyle w:val="Normal"/>
         <w:jc w:val="center"/>
         <w:rPr>
           <w:rFonts w:ascii="Matura MT Script Capitals" w:hAnsi="Matura MT Script Capitals"/>
@@ -185,11 +190,9 @@
     </w:p>
     <w:p>
       <w:pPr>
-        <w:pStyle w:val="Normal"/>
         <w:tabs>
-          <w:tab w:val="clear" w:pos="720"/>
-          <w:tab w:val="left" w:pos="1275" w:leader="none"/>
-          <w:tab w:val="center" w:pos="4323" w:leader="none"/>
+          <w:tab w:val="left" w:pos="1275"/>
+          <w:tab w:val="center" w:pos="4323"/>
         </w:tabs>
         <w:jc w:val="center"/>
         <w:rPr>
@@ -207,10 +210,8 @@
     </w:p>
     <w:p>
       <w:pPr>
-        <w:pStyle w:val="Normal"/>
         <w:tabs>
-          <w:tab w:val="clear" w:pos="720"/>
-          <w:tab w:val="left" w:pos="2880" w:leader="none"/>
+          <w:tab w:val="left" w:pos="2880"/>
         </w:tabs>
         <w:jc w:val="center"/>
         <w:rPr>
@@ -228,10 +229,8 @@
     </w:p>
     <w:p>
       <w:pPr>
-        <w:pStyle w:val="Normal"/>
         <w:tabs>
-          <w:tab w:val="clear" w:pos="720"/>
-          <w:tab w:val="left" w:pos="2880" w:leader="none"/>
+          <w:tab w:val="left" w:pos="2880"/>
         </w:tabs>
         <w:jc w:val="center"/>
         <w:rPr>
@@ -239,6 +238,7 @@
           <w:szCs w:val="22"/>
         </w:rPr>
       </w:pPr>
+      <w:proofErr w:type="spellStart"/>
       <w:r>
         <w:rPr>
           <w:sz w:val="22"/>
@@ -246,13 +246,12 @@
         </w:rPr>
         <w:t>ooOoo</w:t>
       </w:r>
+      <w:proofErr w:type="spellEnd"/>
     </w:p>
     <w:p>
       <w:pPr>
-        <w:pStyle w:val="Normal"/>
         <w:tabs>
-          <w:tab w:val="clear" w:pos="720"/>
-          <w:tab w:val="left" w:pos="2880" w:leader="none"/>
+          <w:tab w:val="left" w:pos="2880"/>
         </w:tabs>
         <w:jc w:val="center"/>
         <w:rPr>
@@ -273,23 +272,15 @@
     <w:tbl>
       <w:tblPr>
         <w:tblW w:w="9468" w:type="dxa"/>
-        <w:jc w:val="start"/>
-        <w:tblInd w:w="0" w:type="dxa"/>
         <w:tblLayout w:type="fixed"/>
-        <w:tblCellMar>
-          <w:top w:w="0" w:type="dxa"/>
-          <w:start w:w="108" w:type="dxa"/>
-          <w:bottom w:w="0" w:type="dxa"/>
-          <w:end w:w="108" w:type="dxa"/>
-        </w:tblCellMar>
-        <w:tblLook w:val="0000" w:noHBand="0" w:noVBand="0" w:firstColumn="0" w:lastRow="0" w:lastColumn="0" w:firstRow="0"/>
+        <w:tblLook w:val="0000" w:firstRow="0" w:lastRow="0" w:firstColumn="0" w:lastColumn="0" w:noHBand="0" w:noVBand="0"/>
       </w:tblPr>
       <w:tblGrid>
         <w:gridCol w:w="9468"/>
       </w:tblGrid>
       <w:tr>
         <w:trPr>
-          <w:trHeight w:val="540" w:hRule="atLeast"/>
+          <w:trHeight w:val="540"/>
         </w:trPr>
         <w:tc>
           <w:tcPr>
@@ -305,14 +296,14 @@
               <w:rPr>
                 <w:b/>
                 <w:bCs/>
-                <w:color w:themeColor="text1" w:themeTint="f2" w:val="0D0D0D"/>
+                <w:color w:val="0D0D0D" w:themeColor="text1" w:themeTint="F2"/>
                 <w:sz w:val="18"/>
                 <w:szCs w:val="18"/>
               </w:rPr>
             </w:pPr>
             <w:r>
               <w:rPr>
-                <w:color w:themeColor="text1" w:themeTint="f2" w:val="0D0D0D"/>
+                <w:color w:val="0D0D0D" w:themeColor="text1" w:themeTint="F2"/>
                 <w:sz w:val="18"/>
                 <w:szCs w:val="18"/>
               </w:rPr>
@@ -328,7 +319,7 @@
             </w:r>
             <w:r>
               <w:rPr>
-                <w:color w:themeColor="text1" w:themeTint="f2" w:val="0D0D0D"/>
+                <w:color w:val="0D0D0D" w:themeColor="text1" w:themeTint="F2"/>
                 <w:sz w:val="18"/>
                 <w:szCs w:val="18"/>
               </w:rPr>
@@ -338,7 +329,7 @@
               <w:rPr>
                 <w:b/>
                 <w:bCs/>
-                <w:color w:themeColor="text1" w:themeTint="f2" w:val="0D0D0D"/>
+                <w:color w:val="0D0D0D" w:themeColor="text1" w:themeTint="F2"/>
                 <w:sz w:val="18"/>
                 <w:szCs w:val="18"/>
               </w:rPr>
@@ -346,7 +337,7 @@
             </w:r>
             <w:r>
               <w:rPr>
-                <w:color w:themeColor="text1" w:themeTint="f2" w:val="0D0D0D"/>
+                <w:color w:val="0D0D0D" w:themeColor="text1" w:themeTint="F2"/>
                 <w:sz w:val="18"/>
                 <w:szCs w:val="18"/>
               </w:rPr>
@@ -355,10 +346,10 @@
             <w:r>
               <w:rPr>
                 <w:rFonts w:ascii="Roboto" w:hAnsi="Roboto"/>
-                <w:color w:themeColor="text1" w:themeTint="f2" w:val="0D0D0D"/>
+                <w:color w:val="0D0D0D" w:themeColor="text1" w:themeTint="F2"/>
                 <w:sz w:val="18"/>
                 <w:szCs w:val="18"/>
-                <w:shd w:fill="E9EEF6" w:val="clear"/>
+                <w:shd w:val="clear" w:color="auto" w:fill="E9EEF6"/>
               </w:rPr>
               <w:t xml:space="preserve">Contact Numbers: </w:t>
             </w:r>
@@ -367,34 +358,35 @@
                 <w:rFonts w:ascii="Roboto" w:hAnsi="Roboto"/>
                 <w:b/>
                 <w:bCs/>
-                <w:color w:themeColor="text1" w:themeTint="f2" w:val="0D0D0D"/>
+                <w:color w:val="0D0D0D" w:themeColor="text1" w:themeTint="F2"/>
                 <w:sz w:val="18"/>
                 <w:szCs w:val="18"/>
-                <w:shd w:fill="E9EEF6" w:val="clear"/>
+                <w:shd w:val="clear" w:color="auto" w:fill="E9EEF6"/>
               </w:rPr>
               <w:t>0916-174-9428/0927-570-6819</w:t>
             </w:r>
           </w:p>
           <w:p>
             <w:pPr>
-              <w:pStyle w:val="Normal"/>
-              <w:spacing w:lineRule="auto" w:line="276"/>
+              <w:spacing w:line="276" w:lineRule="auto"/>
               <w:jc w:val="center"/>
               <w:rPr>
-                <w:rFonts w:ascii="Calibri" w:hAnsi="Calibri" w:cs="Calibri" w:asciiTheme="minorHAnsi" w:cstheme="minorHAnsi" w:hAnsiTheme="minorHAnsi"/>
+                <w:rFonts w:asciiTheme="minorHAnsi" w:hAnsiTheme="minorHAnsi" w:cstheme="minorHAnsi"/>
                 <w:sz w:val="28"/>
                 <w:szCs w:val="28"/>
+                <w:lang w:val="it-IT"/>
               </w:rPr>
             </w:pPr>
             <w:r>
               <w:rPr>
-                <w:rFonts w:cs="Calibri" w:ascii="Calibri" w:hAnsi="Calibri" w:asciiTheme="minorHAnsi" w:cstheme="minorHAnsi" w:hAnsiTheme="minorHAnsi"/>
+                <w:rFonts w:asciiTheme="minorHAnsi" w:hAnsiTheme="minorHAnsi" w:cstheme="minorHAnsi"/>
                 <w:b/>
                 <w:bCs/>
                 <w:color w:val="0D0D0D"/>
                 <w:sz w:val="28"/>
                 <w:szCs w:val="28"/>
                 <w:highlight w:val="yellow"/>
+                <w:lang w:val="it-IT"/>
               </w:rPr>
               <w:t>FB Page: Barangay La TORRE NORTH</w:t>
             </w:r>
@@ -404,21 +396,22 @@
     </w:tbl>
     <w:p>
       <w:pPr>
-        <w:pStyle w:val="Normal"/>
         <w:rPr>
           <w:b/>
           <w:bCs/>
+          <w:lang w:val="it-IT"/>
         </w:rPr>
       </w:pPr>
       <w:r>
         <w:rPr>
           <w:b/>
           <w:bCs/>
+          <w:noProof/>
         </w:rPr>
         <mc:AlternateContent>
           <mc:Choice Requires="wps">
             <w:drawing>
-              <wp:anchor behindDoc="1" distT="0" distB="28575" distL="0" distR="28575" simplePos="0" locked="0" layoutInCell="1" allowOverlap="1" relativeHeight="4" wp14:anchorId="3675947D">
+              <wp:anchor distT="0" distB="28575" distL="0" distR="28575" simplePos="0" relativeHeight="4" behindDoc="1" locked="0" layoutInCell="1" allowOverlap="1" wp14:anchorId="29BA7F8E" wp14:editId="72BC3E81">
                 <wp:simplePos x="0" y="0"/>
                 <wp:positionH relativeFrom="column">
                   <wp:posOffset>-685800</wp:posOffset>
@@ -430,6 +423,7 @@
                 <wp:effectExtent l="3810" t="3810" r="2540" b="2540"/>
                 <wp:wrapNone/>
                 <wp:docPr id="4" name="Text Box 6"/>
+                <wp:cNvGraphicFramePr/>
                 <a:graphic xmlns:a="http://schemas.openxmlformats.org/drawingml/2006/main">
                   <a:graphicData uri="http://schemas.microsoft.com/office/word/2010/wordprocessingShape">
                     <wps:wsp>
@@ -443,7 +437,7 @@
                           <a:avLst/>
                         </a:prstGeom>
                         <a:solidFill>
-                          <a:srgbClr val="ffff00"/>
+                          <a:srgbClr val="FFFF00"/>
                         </a:solidFill>
                         <a:ln w="6350">
                           <a:solidFill>
@@ -453,9 +447,15 @@
                         </a:ln>
                       </wps:spPr>
                       <wps:style>
-                        <a:lnRef idx="0"/>
-                        <a:fillRef idx="0"/>
-                        <a:effectRef idx="0"/>
+                        <a:lnRef idx="0">
+                          <a:scrgbClr r="0" g="0" b="0"/>
+                        </a:lnRef>
+                        <a:fillRef idx="0">
+                          <a:scrgbClr r="0" g="0" b="0"/>
+                        </a:fillRef>
+                        <a:effectRef idx="0">
+                          <a:scrgbClr r="0" g="0" b="0"/>
+                        </a:effectRef>
                         <a:fontRef idx="minor"/>
                       </wps:style>
                       <wps:txbx>
@@ -486,11 +486,7 @@
                             <w:pPr>
                               <w:pStyle w:val="FrameContents"/>
                               <w:shd w:val="clear" w:color="auto" w:fill="92D050"/>
-                              <w:rPr/>
                             </w:pPr>
-                            <w:r>
-                              <w:rPr/>
-                            </w:r>
                           </w:p>
                           <w:p>
                             <w:pPr>
@@ -538,12 +534,6 @@
                                 <w:bCs/>
                               </w:rPr>
                             </w:pPr>
-                            <w:r>
-                              <w:rPr>
-                                <w:b/>
-                                <w:bCs/>
-                              </w:rPr>
-                            </w:r>
                           </w:p>
                           <w:p>
                             <w:pPr>
@@ -578,13 +568,6 @@
                                 <w:color w:val="FF0000"/>
                               </w:rPr>
                             </w:pPr>
-                            <w:r>
-                              <w:rPr>
-                                <w:b/>
-                                <w:bCs/>
-                                <w:color w:val="FF0000"/>
-                              </w:rPr>
-                            </w:r>
                           </w:p>
                           <w:p>
                             <w:pPr>
@@ -614,12 +597,6 @@
                                 <w:bCs/>
                               </w:rPr>
                             </w:pPr>
-                            <w:r>
-                              <w:rPr>
-                                <w:b/>
-                                <w:bCs/>
-                              </w:rPr>
-                            </w:r>
                           </w:p>
                           <w:p>
                             <w:pPr>
@@ -649,12 +626,6 @@
                                 <w:bCs/>
                               </w:rPr>
                             </w:pPr>
-                            <w:r>
-                              <w:rPr>
-                                <w:b/>
-                                <w:bCs/>
-                              </w:rPr>
-                            </w:r>
                           </w:p>
                           <w:p>
                             <w:pPr>
@@ -684,12 +655,6 @@
                                 <w:bCs/>
                               </w:rPr>
                             </w:pPr>
-                            <w:r>
-                              <w:rPr>
-                                <w:b/>
-                                <w:bCs/>
-                              </w:rPr>
-                            </w:r>
                           </w:p>
                           <w:p>
                             <w:pPr>
@@ -719,12 +684,6 @@
                                 <w:bCs/>
                               </w:rPr>
                             </w:pPr>
-                            <w:r>
-                              <w:rPr>
-                                <w:b/>
-                                <w:bCs/>
-                              </w:rPr>
-                            </w:r>
                           </w:p>
                           <w:p>
                             <w:pPr>
@@ -734,12 +693,14 @@
                               <w:rPr>
                                 <w:b/>
                                 <w:bCs/>
+                                <w:lang w:val="it-IT"/>
                               </w:rPr>
                             </w:pPr>
                             <w:r>
                               <w:rPr>
                                 <w:b/>
                                 <w:bCs/>
+                                <w:lang w:val="it-IT"/>
                               </w:rPr>
                               <w:t>VIRGIL P. COVITA</w:t>
                             </w:r>
@@ -752,14 +713,9 @@
                               <w:rPr>
                                 <w:b/>
                                 <w:bCs/>
+                                <w:lang w:val="it-IT"/>
                               </w:rPr>
                             </w:pPr>
-                            <w:r>
-                              <w:rPr>
-                                <w:b/>
-                                <w:bCs/>
-                              </w:rPr>
-                            </w:r>
                           </w:p>
                           <w:p>
                             <w:pPr>
@@ -769,12 +725,14 @@
                               <w:rPr>
                                 <w:b/>
                                 <w:bCs/>
+                                <w:lang w:val="it-IT"/>
                               </w:rPr>
                             </w:pPr>
                             <w:r>
                               <w:rPr>
                                 <w:b/>
                                 <w:bCs/>
+                                <w:lang w:val="it-IT"/>
                               </w:rPr>
                               <w:t>CAROLINA V. VICENTE</w:t>
                             </w:r>
@@ -787,14 +745,9 @@
                               <w:rPr>
                                 <w:b/>
                                 <w:bCs/>
+                                <w:lang w:val="it-IT"/>
                               </w:rPr>
                             </w:pPr>
-                            <w:r>
-                              <w:rPr>
-                                <w:b/>
-                                <w:bCs/>
-                              </w:rPr>
-                            </w:r>
                           </w:p>
                           <w:p>
                             <w:pPr>
@@ -824,12 +777,6 @@
                                 <w:bCs/>
                               </w:rPr>
                             </w:pPr>
-                            <w:r>
-                              <w:rPr>
-                                <w:b/>
-                                <w:bCs/>
-                              </w:rPr>
-                            </w:r>
                           </w:p>
                           <w:p>
                             <w:pPr>
@@ -870,7 +817,9 @@
                         </w:txbxContent>
                       </wps:txbx>
                       <wps:bodyPr anchor="t">
-                        <a:prstTxWarp prst="textNoShape"/>
+                        <a:prstTxWarp prst="textNoShape">
+                          <a:avLst/>
+                        </a:prstTxWarp>
                         <a:noAutofit/>
                       </wps:bodyPr>
                     </wps:wsp>
@@ -881,9 +830,8 @@
           </mc:Choice>
           <mc:Fallback>
             <w:pict>
-              <v:rect id="shape_0" ID="Text Box 6" path="m0,0l-2147483645,0l-2147483645,-2147483646l0,-2147483646xe" fillcolor="yellow" stroked="t" o:allowincell="f" style="position:absolute;margin-left:-54pt;margin-top:12.05pt;width:221.2pt;height:375.7pt;mso-wrap-style:square;v-text-anchor:top" wp14:anchorId="3675947D">
-                <v:fill o:detectmouseclick="t" type="solid" color2="blue"/>
-                <v:stroke color="black" weight="6480" joinstyle="round" endcap="flat"/>
+              <v:rect w14:anchorId="29BA7F8E" id="Text Box 6" o:spid="_x0000_s1026" style="position:absolute;margin-left:-54pt;margin-top:12.05pt;width:221.25pt;height:375.75pt;z-index:-503316476;visibility:visible;mso-wrap-style:square;mso-wrap-distance-left:0;mso-wrap-distance-top:0;mso-wrap-distance-right:2.25pt;mso-wrap-distance-bottom:2.25pt;mso-position-horizontal:absolute;mso-position-horizontal-relative:text;mso-position-vertical:absolute;mso-position-vertical-relative:text;v-text-anchor:top" o:gfxdata="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" fillcolor="yellow" strokeweight=".5pt">
+                <v:stroke joinstyle="round"/>
                 <v:textbox>
                   <w:txbxContent>
                     <w:p>
@@ -912,11 +860,7 @@
                       <w:pPr>
                         <w:pStyle w:val="FrameContents"/>
                         <w:shd w:val="clear" w:color="auto" w:fill="92D050"/>
-                        <w:rPr/>
                       </w:pPr>
-                      <w:r>
-                        <w:rPr/>
-                      </w:r>
                     </w:p>
                     <w:p>
                       <w:pPr>
@@ -964,12 +908,6 @@
                           <w:bCs/>
                         </w:rPr>
                       </w:pPr>
-                      <w:r>
-                        <w:rPr>
-                          <w:b/>
-                          <w:bCs/>
-                        </w:rPr>
-                      </w:r>
                     </w:p>
                     <w:p>
                       <w:pPr>
@@ -1004,13 +942,6 @@
                           <w:color w:val="FF0000"/>
                         </w:rPr>
                       </w:pPr>
-                      <w:r>
-                        <w:rPr>
-                          <w:b/>
-                          <w:bCs/>
-                          <w:color w:val="FF0000"/>
-                        </w:rPr>
-                      </w:r>
                     </w:p>
                     <w:p>
                       <w:pPr>
@@ -1040,12 +971,6 @@
                           <w:bCs/>
                         </w:rPr>
                       </w:pPr>
-                      <w:r>
-                        <w:rPr>
-                          <w:b/>
-                          <w:bCs/>
-                        </w:rPr>
-                      </w:r>
                     </w:p>
                     <w:p>
                       <w:pPr>
@@ -1075,12 +1000,6 @@
                           <w:bCs/>
                         </w:rPr>
                       </w:pPr>
-                      <w:r>
-                        <w:rPr>
-                          <w:b/>
-                          <w:bCs/>
-                        </w:rPr>
-                      </w:r>
                     </w:p>
                     <w:p>
                       <w:pPr>
@@ -1110,12 +1029,6 @@
                           <w:bCs/>
                         </w:rPr>
                       </w:pPr>
-                      <w:r>
-                        <w:rPr>
-                          <w:b/>
-                          <w:bCs/>
-                        </w:rPr>
-                      </w:r>
                     </w:p>
                     <w:p>
                       <w:pPr>
@@ -1145,12 +1058,6 @@
                           <w:bCs/>
                         </w:rPr>
                       </w:pPr>
-                      <w:r>
-                        <w:rPr>
-                          <w:b/>
-                          <w:bCs/>
-                        </w:rPr>
-                      </w:r>
                     </w:p>
                     <w:p>
                       <w:pPr>
@@ -1160,12 +1067,14 @@
                         <w:rPr>
                           <w:b/>
                           <w:bCs/>
+                          <w:lang w:val="it-IT"/>
                         </w:rPr>
                       </w:pPr>
                       <w:r>
                         <w:rPr>
                           <w:b/>
                           <w:bCs/>
+                          <w:lang w:val="it-IT"/>
                         </w:rPr>
                         <w:t>VIRGIL P. COVITA</w:t>
                       </w:r>
@@ -1178,14 +1087,9 @@
                         <w:rPr>
                           <w:b/>
                           <w:bCs/>
+                          <w:lang w:val="it-IT"/>
                         </w:rPr>
                       </w:pPr>
-                      <w:r>
-                        <w:rPr>
-                          <w:b/>
-                          <w:bCs/>
-                        </w:rPr>
-                      </w:r>
                     </w:p>
                     <w:p>
                       <w:pPr>
@@ -1195,12 +1099,14 @@
                         <w:rPr>
                           <w:b/>
                           <w:bCs/>
+                          <w:lang w:val="it-IT"/>
                         </w:rPr>
                       </w:pPr>
                       <w:r>
                         <w:rPr>
                           <w:b/>
                           <w:bCs/>
+                          <w:lang w:val="it-IT"/>
                         </w:rPr>
                         <w:t>CAROLINA V. VICENTE</w:t>
                       </w:r>
@@ -1213,14 +1119,9 @@
                         <w:rPr>
                           <w:b/>
                           <w:bCs/>
+                          <w:lang w:val="it-IT"/>
                         </w:rPr>
                       </w:pPr>
-                      <w:r>
-                        <w:rPr>
-                          <w:b/>
-                          <w:bCs/>
-                        </w:rPr>
-                      </w:r>
                     </w:p>
                     <w:p>
                       <w:pPr>
@@ -1250,12 +1151,6 @@
                           <w:bCs/>
                         </w:rPr>
                       </w:pPr>
-                      <w:r>
-                        <w:rPr>
-                          <w:b/>
-                          <w:bCs/>
-                        </w:rPr>
-                      </w:r>
                     </w:p>
                     <w:p>
                       <w:pPr>
@@ -1295,7 +1190,6 @@
                     </w:p>
                   </w:txbxContent>
                 </v:textbox>
-                <w10:wrap type="none"/>
               </v:rect>
             </w:pict>
           </mc:Fallback>
@@ -1304,13 +1198,12 @@
     </w:p>
     <w:p>
       <w:pPr>
-        <w:pStyle w:val="Normal"/>
-        <w:ind w:start="3600"/>
+        <w:ind w:left="3600"/>
         <w:rPr>
           <w:rFonts w:ascii="Cooper Black" w:hAnsi="Cooper Black"/>
           <w:b/>
           <w:bCs/>
-          <w:color w:themeColor="text1" w:val="000000"/>
+          <w:color w:val="000000" w:themeColor="text1"/>
           <w:sz w:val="44"/>
           <w:szCs w:val="44"/>
         </w:rPr>
@@ -1320,9 +1213,10 @@
           <w:rFonts w:ascii="Cooper Black" w:hAnsi="Cooper Black"/>
           <w:b/>
           <w:bCs/>
-          <w:color w:themeColor="text1" w:val="000000"/>
+          <w:color w:val="000000" w:themeColor="text1"/>
           <w:sz w:val="44"/>
           <w:szCs w:val="44"/>
+          <w:lang w:val="it-IT"/>
         </w:rPr>
         <w:t xml:space="preserve">  </w:t>
       </w:r>
@@ -1331,7 +1225,7 @@
           <w:rFonts w:ascii="Cooper Black" w:hAnsi="Cooper Black"/>
           <w:b/>
           <w:bCs/>
-          <w:color w:themeColor="text1" w:val="000000"/>
+          <w:color w:val="000000" w:themeColor="text1"/>
           <w:sz w:val="44"/>
           <w:szCs w:val="44"/>
         </w:rPr>
@@ -1340,31 +1234,20 @@
     </w:p>
     <w:p>
       <w:pPr>
-        <w:pStyle w:val="Normal"/>
-        <w:ind w:firstLine="720" w:start="3600"/>
+        <w:ind w:left="3600" w:firstLine="720"/>
         <w:jc w:val="center"/>
         <w:rPr>
           <w:rFonts w:ascii="Cooper Black" w:hAnsi="Cooper Black"/>
           <w:b/>
           <w:bCs/>
-          <w:color w:themeColor="text1" w:val="000000"/>
+          <w:color w:val="000000" w:themeColor="text1"/>
         </w:rPr>
       </w:pPr>
-      <w:r>
-        <w:rPr>
-          <w:rFonts w:ascii="Cooper Black" w:hAnsi="Cooper Black"/>
-          <w:b/>
-          <w:bCs/>
-          <w:color w:themeColor="text1" w:val="000000"/>
-        </w:rPr>
-      </w:r>
     </w:p>
     <w:p>
       <w:pPr>
-        <w:pStyle w:val="Normal"/>
         <w:tabs>
-          <w:tab w:val="clear" w:pos="720"/>
-          <w:tab w:val="left" w:pos="2880" w:leader="none"/>
+          <w:tab w:val="left" w:pos="2880"/>
         </w:tabs>
         <w:jc w:val="both"/>
         <w:rPr>
@@ -1380,6 +1263,13 @@
           <w:szCs w:val="28"/>
         </w:rPr>
         <w:tab/>
+      </w:r>
+      <w:r>
+        <w:rPr>
+          <w:b/>
+          <w:sz w:val="28"/>
+          <w:szCs w:val="28"/>
+        </w:rPr>
         <w:tab/>
         <w:t>TO WHOM IT MAY CONCERN:</w:t>
       </w:r>
@@ -1388,7 +1278,7 @@
       <w:pPr>
         <w:pStyle w:val="NoSpacing"/>
         <w:spacing w:before="280" w:after="280"/>
-        <w:ind w:firstLine="720" w:start="3600"/>
+        <w:ind w:left="3600" w:firstLine="720"/>
         <w:jc w:val="both"/>
         <w:rPr>
           <w:b/>
@@ -1457,12 +1347,26 @@
       </w:r>
       <w:r>
         <w:rPr>
-          <w:b w:val="false"/>
-          <w:bCs w:val="false"/>
-          <w:sz w:val="28"/>
-          <w:szCs w:val="28"/>
-        </w:rPr>
-        <w:t>{civilStatus}</w:t>
+          <w:sz w:val="28"/>
+          <w:szCs w:val="28"/>
+        </w:rPr>
+        <w:t>{</w:t>
+      </w:r>
+      <w:proofErr w:type="spellStart"/>
+      <w:r>
+        <w:rPr>
+          <w:sz w:val="28"/>
+          <w:szCs w:val="28"/>
+        </w:rPr>
+        <w:t>civilStatus</w:t>
+      </w:r>
+      <w:proofErr w:type="spellEnd"/>
+      <w:r>
+        <w:rPr>
+          <w:sz w:val="28"/>
+          <w:szCs w:val="28"/>
+        </w:rPr>
+        <w:t>}</w:t>
       </w:r>
       <w:r>
         <w:rPr>
@@ -1494,22 +1398,30 @@
           <w:sz w:val="28"/>
           <w:szCs w:val="28"/>
           <w:u w:val="single"/>
-        </w:rPr>
-        <w:t>She</w:t>
-      </w:r>
-      <w:r>
-        <w:rPr>
-          <w:sz w:val="28"/>
-          <w:szCs w:val="28"/>
-        </w:rPr>
-        <w:t xml:space="preserve"> is known in this locality to be a peaceful and law-abiding citizen of good moral character and reputation.</w:t>
+          <w:lang w:val="en-CA"/>
+        </w:rPr>
+        <w:t>{HE_SHE}</w:t>
+      </w:r>
+      <w:r>
+        <w:rPr>
+          <w:sz w:val="28"/>
+          <w:szCs w:val="28"/>
+        </w:rPr>
+        <w:t xml:space="preserve"> </w:t>
+      </w:r>
+      <w:r>
+        <w:rPr>
+          <w:sz w:val="28"/>
+          <w:szCs w:val="28"/>
+        </w:rPr>
+        <w:t>is known in this locality to be a peaceful and law-abiding citizen of good moral character and reputation.</w:t>
       </w:r>
     </w:p>
     <w:p>
       <w:pPr>
         <w:pStyle w:val="NoSpacing"/>
         <w:spacing w:before="280" w:after="280"/>
-        <w:ind w:firstLine="720" w:start="3600"/>
+        <w:ind w:left="3600" w:firstLine="720"/>
         <w:jc w:val="both"/>
         <w:rPr>
           <w:sz w:val="28"/>
@@ -1530,8 +1442,9 @@
           <w:sz w:val="28"/>
           <w:szCs w:val="28"/>
           <w:u w:val="single"/>
-        </w:rPr>
-        <w:t>her</w:t>
+          <w:lang w:val="en-CA"/>
+        </w:rPr>
+        <w:t>{HIM_HER}</w:t>
       </w:r>
       <w:r>
         <w:rPr>
@@ -1547,8 +1460,9 @@
           <w:sz w:val="28"/>
           <w:szCs w:val="28"/>
           <w:u w:val="single"/>
-        </w:rPr>
-        <w:t>She</w:t>
+          <w:lang w:val="en-CA"/>
+        </w:rPr>
+        <w:t>{HE_SHE}</w:t>
       </w:r>
       <w:r>
         <w:rPr>
@@ -1562,7 +1476,7 @@
       <w:pPr>
         <w:pStyle w:val="NoSpacing"/>
         <w:spacing w:before="280" w:after="280"/>
-        <w:ind w:firstLine="720" w:start="3600"/>
+        <w:ind w:left="3600" w:firstLine="720"/>
         <w:jc w:val="both"/>
         <w:rPr>
           <w:sz w:val="28"/>
@@ -1639,7 +1553,7 @@
       <w:pPr>
         <w:pStyle w:val="NoSpacing"/>
         <w:spacing w:before="280" w:after="280"/>
-        <w:ind w:firstLine="720" w:start="3600"/>
+        <w:ind w:left="3600" w:firstLine="720"/>
         <w:jc w:val="both"/>
         <w:rPr>
           <w:sz w:val="28"/>
@@ -1647,8 +1561,13 @@
         </w:rPr>
       </w:pPr>
       <w:r>
+        <w:rPr>
+          <w:noProof/>
+          <w:sz w:val="28"/>
+          <w:szCs w:val="28"/>
+        </w:rPr>
         <w:drawing>
-          <wp:anchor behindDoc="1" distT="0" distB="0" distL="0" distR="0" simplePos="0" locked="0" layoutInCell="1" allowOverlap="1" relativeHeight="6">
+          <wp:anchor distT="0" distB="0" distL="0" distR="0" simplePos="0" relativeHeight="6" behindDoc="1" locked="0" layoutInCell="1" allowOverlap="1" wp14:anchorId="3AB6C57D" wp14:editId="10C3122C">
             <wp:simplePos x="0" y="0"/>
             <wp:positionH relativeFrom="column">
               <wp:posOffset>5107940</wp:posOffset>
@@ -1673,7 +1592,7 @@
                     </pic:cNvPicPr>
                   </pic:nvPicPr>
                   <pic:blipFill>
-                    <a:blip r:embed="rId5"/>
+                    <a:blip r:embed="rId10"/>
                     <a:stretch>
                       <a:fillRect/>
                     </a:stretch>
@@ -1697,15 +1616,20 @@
       <w:r>
         <w:rPr>
           <w:b/>
-          <w:sz w:val="28"/>
-          <w:szCs w:val="28"/>
+          <w:bCs/>
+          <w:noProof/>
+          <w:sz w:val="28"/>
+          <w:szCs w:val="28"/>
+          <w:lang w:val="en-CA"/>
         </w:rPr>
         <w:t>ISSUED</w:t>
       </w:r>
       <w:r>
         <w:rPr>
-          <w:sz w:val="28"/>
-          <w:szCs w:val="28"/>
+          <w:noProof/>
+          <w:sz w:val="28"/>
+          <w:szCs w:val="28"/>
+          <w:lang w:val="en-CA"/>
         </w:rPr>
         <w:t xml:space="preserve"> this </w:t>
       </w:r>
@@ -1713,63 +1637,79 @@
         <w:rPr>
           <w:b/>
           <w:bCs/>
+          <w:noProof/>
           <w:sz w:val="28"/>
           <w:szCs w:val="28"/>
           <w:u w:val="single"/>
-        </w:rPr>
-        <w:t>02</w:t>
+          <w:lang w:val="en-CA"/>
+        </w:rPr>
+        <w:t>{dayOrdinal}</w:t>
       </w:r>
       <w:r>
         <w:rPr>
           <w:b/>
           <w:bCs/>
+          <w:noProof/>
+          <w:sz w:val="28"/>
+          <w:szCs w:val="28"/>
+          <w:lang w:val="en-CA"/>
+        </w:rPr>
+        <w:t xml:space="preserve"> day</w:t>
+      </w:r>
+      <w:r>
+        <w:rPr>
+          <w:noProof/>
+          <w:sz w:val="28"/>
+          <w:szCs w:val="28"/>
+          <w:lang w:val="en-CA"/>
+        </w:rPr>
+        <w:t xml:space="preserve"> of  </w:t>
+      </w:r>
+      <w:r>
+        <w:rPr>
+          <w:b/>
+          <w:noProof/>
           <w:sz w:val="28"/>
           <w:szCs w:val="28"/>
           <w:u w:val="single"/>
-          <w:vertAlign w:val="superscript"/>
-        </w:rPr>
-        <w:t xml:space="preserve">nd </w:t>
-      </w:r>
-      <w:r>
-        <w:rPr>
-          <w:b/>
-          <w:sz w:val="28"/>
-          <w:szCs w:val="28"/>
-        </w:rPr>
-        <w:t>day</w:t>
-      </w:r>
-      <w:r>
-        <w:rPr>
-          <w:sz w:val="28"/>
-          <w:szCs w:val="28"/>
-        </w:rPr>
-        <w:t xml:space="preserve"> of </w:t>
+          <w:lang w:val="en-CA"/>
+        </w:rPr>
+        <w:t>{month}</w:t>
+      </w:r>
+      <w:r>
+        <w:rPr>
+          <w:noProof/>
+          <w:sz w:val="28"/>
+          <w:szCs w:val="28"/>
+          <w:lang w:val="en-CA"/>
+        </w:rPr>
+        <w:t xml:space="preserve">, </w:t>
       </w:r>
       <w:r>
         <w:rPr>
           <w:b/>
           <w:bCs/>
+          <w:noProof/>
           <w:sz w:val="28"/>
           <w:szCs w:val="28"/>
           <w:u w:val="single"/>
-        </w:rPr>
-        <w:t>SEPTEMBER</w:t>
-      </w:r>
-      <w:r>
-        <w:rPr>
-          <w:b/>
-          <w:sz w:val="28"/>
-          <w:szCs w:val="28"/>
-          <w:u w:val="single"/>
-        </w:rPr>
-        <w:t>, 2025</w:t>
-      </w:r>
-      <w:r>
-        <w:rPr>
-          <w:sz w:val="28"/>
-          <w:szCs w:val="28"/>
-        </w:rPr>
-        <w:t>, at La Torre North, Bayombong, Nueva Vizcaya</w:t>
+          <w:lang w:val="en-CA"/>
+        </w:rPr>
+        <w:t>{year}</w:t>
+      </w:r>
+      <w:r>
+        <w:rPr>
+          <w:sz w:val="28"/>
+          <w:szCs w:val="28"/>
+        </w:rPr>
+        <w:t>,</w:t>
+      </w:r>
+      <w:r>
+        <w:rPr>
+          <w:sz w:val="28"/>
+          <w:szCs w:val="28"/>
+        </w:rPr>
+        <w:t xml:space="preserve"> at La Torre North, Bayombong, Nueva Vizcaya</w:t>
       </w:r>
       <w:bookmarkStart w:id="1" w:name="_Hlk164689715"/>
       <w:r>
@@ -1784,7 +1724,7 @@
       <w:pPr>
         <w:pStyle w:val="NoSpacing"/>
         <w:spacing w:before="280" w:after="280"/>
-        <w:ind w:firstLine="720" w:start="3600"/>
+        <w:ind w:left="3600" w:firstLine="720"/>
         <w:jc w:val="both"/>
         <w:rPr>
           <w:b/>
@@ -1793,14 +1733,6 @@
           <w:u w:val="single"/>
         </w:rPr>
       </w:pPr>
-      <w:r>
-        <w:rPr>
-          <w:b/>
-          <w:sz w:val="28"/>
-          <w:szCs w:val="28"/>
-          <w:u w:val="single"/>
-        </w:rPr>
-      </w:r>
     </w:p>
     <w:p>
       <w:pPr>
@@ -1823,7 +1755,6 @@
     </w:p>
     <w:p>
       <w:pPr>
-        <w:pStyle w:val="Normal"/>
         <w:rPr>
           <w:sz w:val="28"/>
           <w:szCs w:val="28"/>
@@ -1849,7 +1780,6 @@
     </w:p>
     <w:p>
       <w:pPr>
-        <w:pStyle w:val="Normal"/>
         <w:rPr>
           <w:sz w:val="28"/>
           <w:szCs w:val="28"/>
@@ -1865,22 +1795,14 @@
     </w:p>
     <w:p>
       <w:pPr>
-        <w:pStyle w:val="Normal"/>
         <w:rPr>
           <w:sz w:val="28"/>
           <w:szCs w:val="28"/>
         </w:rPr>
       </w:pPr>
-      <w:r>
-        <w:rPr>
-          <w:sz w:val="28"/>
-          <w:szCs w:val="28"/>
-        </w:rPr>
-      </w:r>
     </w:p>
     <w:p>
       <w:pPr>
-        <w:pStyle w:val="Normal"/>
         <w:rPr>
           <w:sz w:val="28"/>
           <w:szCs w:val="28"/>
@@ -1892,59 +1814,81 @@
           <w:szCs w:val="28"/>
         </w:rPr>
         <w:tab/>
+      </w:r>
+      <w:r>
+        <w:rPr>
+          <w:sz w:val="28"/>
+          <w:szCs w:val="28"/>
+        </w:rPr>
         <w:tab/>
+      </w:r>
+      <w:r>
+        <w:rPr>
+          <w:sz w:val="28"/>
+          <w:szCs w:val="28"/>
+        </w:rPr>
         <w:tab/>
+      </w:r>
+      <w:r>
+        <w:rPr>
+          <w:sz w:val="28"/>
+          <w:szCs w:val="28"/>
+        </w:rPr>
         <w:tab/>
+      </w:r>
+      <w:r>
+        <w:rPr>
+          <w:sz w:val="28"/>
+          <w:szCs w:val="28"/>
+        </w:rPr>
         <w:tab/>
       </w:r>
     </w:p>
     <w:p>
       <w:pPr>
-        <w:pStyle w:val="Normal"/>
         <w:rPr>
           <w:sz w:val="28"/>
           <w:szCs w:val="28"/>
         </w:rPr>
       </w:pPr>
-      <w:r>
-        <w:rPr>
-          <w:sz w:val="28"/>
-          <w:szCs w:val="28"/>
-        </w:rPr>
+    </w:p>
+    <w:p>
+      <w:r>
+        <w:rPr>
+          <w:sz w:val="28"/>
+          <w:szCs w:val="28"/>
+        </w:rPr>
+        <w:tab/>
+      </w:r>
+      <w:r>
+        <w:rPr>
+          <w:sz w:val="28"/>
+          <w:szCs w:val="28"/>
+        </w:rPr>
+        <w:tab/>
+      </w:r>
+      <w:r>
+        <w:rPr>
+          <w:sz w:val="28"/>
+          <w:szCs w:val="28"/>
+        </w:rPr>
+        <w:tab/>
+      </w:r>
+      <w:bookmarkStart w:id="2" w:name="_Hlk156982023"/>
+      <w:r>
+        <w:rPr>
+          <w:sz w:val="28"/>
+          <w:szCs w:val="28"/>
+        </w:rPr>
+        <w:t xml:space="preserve">                          </w:t>
+      </w:r>
+      <w:r>
+        <w:t>NOTE: NOT VALID WITHOUT OFFICIAL SEAL</w:t>
       </w:r>
     </w:p>
     <w:p>
       <w:pPr>
-        <w:pStyle w:val="Normal"/>
-        <w:rPr/>
-      </w:pPr>
-      <w:r>
-        <w:rPr>
-          <w:sz w:val="28"/>
-          <w:szCs w:val="28"/>
-        </w:rPr>
-        <w:tab/>
-        <w:tab/>
-        <w:tab/>
-      </w:r>
-      <w:bookmarkStart w:id="2" w:name="_Hlk156982023"/>
-      <w:r>
-        <w:rPr>
-          <w:sz w:val="28"/>
-          <w:szCs w:val="28"/>
-        </w:rPr>
-        <w:t xml:space="preserve">                          </w:t>
-      </w:r>
-      <w:r>
-        <w:rPr/>
-        <w:t>NOTE: NOT VALID WITHOUT OFFICIAL SEAL</w:t>
-      </w:r>
-    </w:p>
-    <w:p>
-      <w:pPr>
-        <w:pStyle w:val="Normal"/>
-        <w:rPr>
-          <w:i/>
+        <w:rPr>
           <w:i/>
           <w:color w:val="215868"/>
         </w:rPr>
@@ -1954,21 +1898,13 @@
           <w:i/>
           <w:color w:val="215868"/>
         </w:rPr>
-        <w:t xml:space="preserve">                                                                 </w:t>
-      </w:r>
-      <w:r>
-        <w:rPr>
-          <w:i/>
-          <w:color w:val="215868"/>
-        </w:rPr>
-        <w:t>***** This is for a 1(one) single transaction only.</w:t>
+        <w:t xml:space="preserve">                                                                 ***** This is for a 1(one) single transaction only.</w:t>
       </w:r>
       <w:bookmarkEnd w:id="1"/>
       <w:bookmarkEnd w:id="2"/>
     </w:p>
     <w:p>
       <w:pPr>
-        <w:pStyle w:val="Normal"/>
         <w:rPr>
           <w:rFonts w:ascii="Cooper Black" w:hAnsi="Cooper Black"/>
           <w:b/>
@@ -2008,52 +1944,103 @@
           <w:rFonts w:ascii="Cooper Black" w:hAnsi="Cooper Black"/>
           <w:b/>
           <w:bCs/>
-          <w:color w:themeColor="text1" w:val="000000"/>
+          <w:color w:val="000000" w:themeColor="text1"/>
           <w:sz w:val="44"/>
           <w:szCs w:val="44"/>
         </w:rPr>
         <w:tab/>
+      </w:r>
+      <w:r>
+        <w:rPr>
+          <w:rFonts w:ascii="Cooper Black" w:hAnsi="Cooper Black"/>
+          <w:b/>
+          <w:bCs/>
+          <w:color w:val="000000" w:themeColor="text1"/>
+          <w:sz w:val="44"/>
+          <w:szCs w:val="44"/>
+        </w:rPr>
         <w:tab/>
+      </w:r>
+      <w:r>
+        <w:rPr>
+          <w:rFonts w:ascii="Cooper Black" w:hAnsi="Cooper Black"/>
+          <w:b/>
+          <w:bCs/>
+          <w:color w:val="000000" w:themeColor="text1"/>
+          <w:sz w:val="44"/>
+          <w:szCs w:val="44"/>
+        </w:rPr>
         <w:tab/>
       </w:r>
     </w:p>
     <w:sectPr>
-      <w:headerReference w:type="even" r:id="rId6"/>
-      <w:headerReference w:type="default" r:id="rId7"/>
-      <w:headerReference w:type="first" r:id="rId8"/>
-      <w:type w:val="nextPage"/>
+      <w:headerReference w:type="even" r:id="rId11"/>
+      <w:headerReference w:type="default" r:id="rId12"/>
+      <w:headerReference w:type="first" r:id="rId13"/>
       <w:pgSz w:w="11906" w:h="16838"/>
-      <w:pgMar w:left="1440" w:right="566" w:gutter="0" w:header="706" w:top="763" w:footer="0" w:bottom="187"/>
-      <w:pgNumType w:fmt="decimal"/>
-      <w:formProt w:val="false"/>
-      <w:textDirection w:val="lrTb"/>
-      <w:docGrid w:type="default" w:linePitch="360" w:charSpace="0"/>
+      <w:pgMar w:top="763" w:right="566" w:bottom="187" w:left="1440" w:header="706" w:footer="0" w:gutter="0"/>
+      <w:cols w:space="720"/>
+      <w:formProt w:val="0"/>
+      <w:docGrid w:linePitch="360"/>
     </w:sectPr>
   </w:body>
 </w:document>
 </file>
 
+<file path=word/endnotes.xml><?xml version="1.0" encoding="utf-8"?>
+<w:endnotes xmlns:wpc="http://schemas.microsoft.com/office/word/2010/wordprocessingCanvas" xmlns:cx="http://schemas.microsoft.com/office/drawing/2014/chartex" xmlns:cx1="http://schemas.microsoft.com/office/drawing/2015/9/8/chartex" xmlns:cx2="http://schemas.microsoft.com/office/drawing/2015/10/21/chartex" xmlns:cx3="http://schemas.microsoft.com/office/drawing/2016/5/9/chartex" xmlns:cx4="http://schemas.microsoft.com/office/drawing/2016/5/10/chartex" xmlns:cx5="http://schemas.microsoft.com/office/drawing/2016/5/11/chartex" xmlns:cx6="http://schemas.microsoft.com/office/drawing/2016/5/12/chartex" xmlns:cx7="http://schemas.microsoft.com/office/drawing/2016/5/13/chartex" xmlns:cx8="http://schemas.microsoft.com/office/drawing/2016/5/14/chartex" xmlns:mc="http://schemas.openxmlformats.org/markup-compatibility/2006" xmlns:aink="http://schemas.microsoft.com/office/drawing/2016/ink" xmlns:am3d="http://schemas.microsoft.com/office/drawing/2017/model3d" xmlns:o="urn:schemas-microsoft-com:office:office" xmlns:oel="http://schemas.microsoft.com/office/2019/extlst" xmlns:r="http://schemas.openxmlformats.org/officeDocument/2006/relationships" xmlns:m="http://schemas.openxmlformats.org/officeDocument/2006/math" xmlns:v="urn:schemas-microsoft-com:vml" xmlns:wp14="http://schemas.microsoft.com/office/word/2010/wordprocessingDrawing" xmlns:wp="http://schemas.openxmlformats.org/drawingml/2006/wordprocessingDrawing" xmlns:w10="urn:schemas-microsoft-com:office:word" xmlns:w="http://schemas.openxmlformats.org/wordprocessingml/2006/main" xmlns:w14="http://schemas.microsoft.com/office/word/2010/wordml" xmlns:w15="http://schemas.microsoft.com/office/word/2012/wordml" xmlns:w16cex="http://schemas.microsoft.com/office/word/2018/wordml/cex" xmlns:w16cid="http://schemas.microsoft.com/office/word/2016/wordml/cid" xmlns:w16="http://schemas.microsoft.com/office/word/2018/wordml" xmlns:w16du="http://schemas.microsoft.com/office/word/2023/wordml/word16du" xmlns:w16sdtdh="http://schemas.microsoft.com/office/word/2020/wordml/sdtdatahash" xmlns:w16sdtfl="http://schemas.microsoft.com/office/word/2024/wordml/sdtformatlock" xmlns:w16se="http://schemas.microsoft.com/office/word/2015/wordml/symex" xmlns:wpg="http://schemas.microsoft.com/office/word/2010/wordprocessingGroup" xmlns:wpi="http://schemas.microsoft.com/office/word/2010/wordprocessingInk" xmlns:wne="http://schemas.microsoft.com/office/word/2006/wordml" xmlns:wps="http://schemas.microsoft.com/office/word/2010/wordprocessingShape" mc:Ignorable="w14 w15 w16se w16cid w16 w16cex w16sdtdh w16sdtfl w16du wp14">
+  <w:endnote w:type="separator" w:id="-1">
+    <w:p>
+      <w:r>
+        <w:separator/>
+      </w:r>
+    </w:p>
+  </w:endnote>
+  <w:endnote w:type="continuationSeparator" w:id="0">
+    <w:p>
+      <w:r>
+        <w:continuationSeparator/>
+      </w:r>
+    </w:p>
+  </w:endnote>
+</w:endnotes>
+</file>
+
+<file path=word/footnotes.xml><?xml version="1.0" encoding="utf-8"?>
+<w:footnotes xmlns:wpc="http://schemas.microsoft.com/office/word/2010/wordprocessingCanvas" xmlns:cx="http://schemas.microsoft.com/office/drawing/2014/chartex" xmlns:cx1="http://schemas.microsoft.com/office/drawing/2015/9/8/chartex" xmlns:cx2="http://schemas.microsoft.com/office/drawing/2015/10/21/chartex" xmlns:cx3="http://schemas.microsoft.com/office/drawing/2016/5/9/chartex" xmlns:cx4="http://schemas.microsoft.com/office/drawing/2016/5/10/chartex" xmlns:cx5="http://schemas.microsoft.com/office/drawing/2016/5/11/chartex" xmlns:cx6="http://schemas.microsoft.com/office/drawing/2016/5/12/chartex" xmlns:cx7="http://schemas.microsoft.com/office/drawing/2016/5/13/chartex" xmlns:cx8="http://schemas.microsoft.com/office/drawing/2016/5/14/chartex" xmlns:mc="http://schemas.openxmlformats.org/markup-compatibility/2006" xmlns:aink="http://schemas.microsoft.com/office/drawing/2016/ink" xmlns:am3d="http://schemas.microsoft.com/office/drawing/2017/model3d" xmlns:o="urn:schemas-microsoft-com:office:office" xmlns:oel="http://schemas.microsoft.com/office/2019/extlst" xmlns:r="http://schemas.openxmlformats.org/officeDocument/2006/relationships" xmlns:m="http://schemas.openxmlformats.org/officeDocument/2006/math" xmlns:v="urn:schemas-microsoft-com:vml" xmlns:wp14="http://schemas.microsoft.com/office/word/2010/wordprocessingDrawing" xmlns:wp="http://schemas.openxmlformats.org/drawingml/2006/wordprocessingDrawing" xmlns:w10="urn:schemas-microsoft-com:office:word" xmlns:w="http://schemas.openxmlformats.org/wordprocessingml/2006/main" xmlns:w14="http://schemas.microsoft.com/office/word/2010/wordml" xmlns:w15="http://schemas.microsoft.com/office/word/2012/wordml" xmlns:w16cex="http://schemas.microsoft.com/office/word/2018/wordml/cex" xmlns:w16cid="http://schemas.microsoft.com/office/word/2016/wordml/cid" xmlns:w16="http://schemas.microsoft.com/office/word/2018/wordml" xmlns:w16du="http://schemas.microsoft.com/office/word/2023/wordml/word16du" xmlns:w16sdtdh="http://schemas.microsoft.com/office/word/2020/wordml/sdtdatahash" xmlns:w16sdtfl="http://schemas.microsoft.com/office/word/2024/wordml/sdtformatlock" xmlns:w16se="http://schemas.microsoft.com/office/word/2015/wordml/symex" xmlns:wpg="http://schemas.microsoft.com/office/word/2010/wordprocessingGroup" xmlns:wpi="http://schemas.microsoft.com/office/word/2010/wordprocessingInk" xmlns:wne="http://schemas.microsoft.com/office/word/2006/wordml" xmlns:wps="http://schemas.microsoft.com/office/word/2010/wordprocessingShape" mc:Ignorable="w14 w15 w16se w16cid w16 w16cex w16sdtdh w16sdtfl w16du wp14">
+  <w:footnote w:type="separator" w:id="-1">
+    <w:p>
+      <w:r>
+        <w:separator/>
+      </w:r>
+    </w:p>
+  </w:footnote>
+  <w:footnote w:type="continuationSeparator" w:id="0">
+    <w:p>
+      <w:r>
+        <w:continuationSeparator/>
+      </w:r>
+    </w:p>
+  </w:footnote>
+</w:footnotes>
+</file>
+
 <file path=word/header1.xml><?xml version="1.0" encoding="utf-8"?>
-<w:hdr xmlns:o="urn:schemas-microsoft-com:office:office" xmlns:r="http://schemas.openxmlformats.org/officeDocument/2006/relationships" xmlns:v="urn:schemas-microsoft-com:vml" xmlns:w="http://schemas.openxmlformats.org/wordprocessingml/2006/main" xmlns:w10="urn:schemas-microsoft-com:office:word" xmlns:wp="http://schemas.openxmlformats.org/drawingml/2006/wordprocessingDrawing" xmlns:pic="http://schemas.openxmlformats.org/drawingml/2006/picture" xmlns:wps="http://schemas.microsoft.com/office/word/2010/wordprocessingShape" xmlns:wpg="http://schemas.microsoft.com/office/word/2010/wordprocessingGroup" xmlns:mc="http://schemas.openxmlformats.org/markup-compatibility/2006" xmlns:wp14="http://schemas.microsoft.com/office/word/2010/wordprocessingDrawing" xmlns:w14="http://schemas.microsoft.com/office/word/2010/wordml" xmlns:w15="http://schemas.microsoft.com/office/word/2012/wordml" mc:Ignorable="w14 wp14 w15">
+<w:hdr xmlns:wpc="http://schemas.microsoft.com/office/word/2010/wordprocessingCanvas" xmlns:cx="http://schemas.microsoft.com/office/drawing/2014/chartex" xmlns:cx1="http://schemas.microsoft.com/office/drawing/2015/9/8/chartex" xmlns:cx2="http://schemas.microsoft.com/office/drawing/2015/10/21/chartex" xmlns:cx3="http://schemas.microsoft.com/office/drawing/2016/5/9/chartex" xmlns:cx4="http://schemas.microsoft.com/office/drawing/2016/5/10/chartex" xmlns:cx5="http://schemas.microsoft.com/office/drawing/2016/5/11/chartex" xmlns:cx6="http://schemas.microsoft.com/office/drawing/2016/5/12/chartex" xmlns:cx7="http://schemas.microsoft.com/office/drawing/2016/5/13/chartex" xmlns:cx8="http://schemas.microsoft.com/office/drawing/2016/5/14/chartex" xmlns:mc="http://schemas.openxmlformats.org/markup-compatibility/2006" xmlns:aink="http://schemas.microsoft.com/office/drawing/2016/ink" xmlns:am3d="http://schemas.microsoft.com/office/drawing/2017/model3d" xmlns:o="urn:schemas-microsoft-com:office:office" xmlns:oel="http://schemas.microsoft.com/office/2019/extlst" xmlns:r="http://schemas.openxmlformats.org/officeDocument/2006/relationships" xmlns:m="http://schemas.openxmlformats.org/officeDocument/2006/math" xmlns:v="urn:schemas-microsoft-com:vml" xmlns:wp14="http://schemas.microsoft.com/office/word/2010/wordprocessingDrawing" xmlns:wp="http://schemas.openxmlformats.org/drawingml/2006/wordprocessingDrawing" xmlns:w10="urn:schemas-microsoft-com:office:word" xmlns:w="http://schemas.openxmlformats.org/wordprocessingml/2006/main" xmlns:w14="http://schemas.microsoft.com/office/word/2010/wordml" xmlns:w15="http://schemas.microsoft.com/office/word/2012/wordml" xmlns:w16cex="http://schemas.microsoft.com/office/word/2018/wordml/cex" xmlns:w16cid="http://schemas.microsoft.com/office/word/2016/wordml/cid" xmlns:w16="http://schemas.microsoft.com/office/word/2018/wordml" xmlns:w16du="http://schemas.microsoft.com/office/word/2023/wordml/word16du" xmlns:w16sdtdh="http://schemas.microsoft.com/office/word/2020/wordml/sdtdatahash" xmlns:w16sdtfl="http://schemas.microsoft.com/office/word/2024/wordml/sdtformatlock" xmlns:w16se="http://schemas.microsoft.com/office/word/2015/wordml/symex" xmlns:wpg="http://schemas.microsoft.com/office/word/2010/wordprocessingGroup" xmlns:wpi="http://schemas.microsoft.com/office/word/2010/wordprocessingInk" xmlns:wne="http://schemas.microsoft.com/office/word/2006/wordml" xmlns:wps="http://schemas.microsoft.com/office/word/2010/wordprocessingShape" mc:Ignorable="w14 w15 w16se w16cid w16 w16cex w16sdtdh w16sdtfl w16du wp14">
   <w:p>
     <w:pPr>
       <w:pStyle w:val="Header"/>
-      <w:rPr/>
     </w:pPr>
-    <w:r>
-      <w:rPr/>
-    </w:r>
   </w:p>
 </w:hdr>
 </file>
 
 <file path=word/header2.xml><?xml version="1.0" encoding="utf-8"?>
-<w:hdr xmlns:o="urn:schemas-microsoft-com:office:office" xmlns:r="http://schemas.openxmlformats.org/officeDocument/2006/relationships" xmlns:v="urn:schemas-microsoft-com:vml" xmlns:w="http://schemas.openxmlformats.org/wordprocessingml/2006/main" xmlns:w10="urn:schemas-microsoft-com:office:word" xmlns:wp="http://schemas.openxmlformats.org/drawingml/2006/wordprocessingDrawing" xmlns:pic="http://schemas.openxmlformats.org/drawingml/2006/picture" xmlns:wps="http://schemas.microsoft.com/office/word/2010/wordprocessingShape" xmlns:wpg="http://schemas.microsoft.com/office/word/2010/wordprocessingGroup" xmlns:mc="http://schemas.openxmlformats.org/markup-compatibility/2006" xmlns:wp14="http://schemas.microsoft.com/office/word/2010/wordprocessingDrawing" xmlns:w14="http://schemas.microsoft.com/office/word/2010/wordml" xmlns:w15="http://schemas.microsoft.com/office/word/2012/wordml" mc:Ignorable="w14 wp14 w15">
+<w:hdr xmlns:wpc="http://schemas.microsoft.com/office/word/2010/wordprocessingCanvas" xmlns:cx="http://schemas.microsoft.com/office/drawing/2014/chartex" xmlns:cx1="http://schemas.microsoft.com/office/drawing/2015/9/8/chartex" xmlns:cx2="http://schemas.microsoft.com/office/drawing/2015/10/21/chartex" xmlns:cx3="http://schemas.microsoft.com/office/drawing/2016/5/9/chartex" xmlns:cx4="http://schemas.microsoft.com/office/drawing/2016/5/10/chartex" xmlns:cx5="http://schemas.microsoft.com/office/drawing/2016/5/11/chartex" xmlns:cx6="http://schemas.microsoft.com/office/drawing/2016/5/12/chartex" xmlns:cx7="http://schemas.microsoft.com/office/drawing/2016/5/13/chartex" xmlns:cx8="http://schemas.microsoft.com/office/drawing/2016/5/14/chartex" xmlns:mc="http://schemas.openxmlformats.org/markup-compatibility/2006" xmlns:aink="http://schemas.microsoft.com/office/drawing/2016/ink" xmlns:am3d="http://schemas.microsoft.com/office/drawing/2017/model3d" xmlns:o="urn:schemas-microsoft-com:office:office" xmlns:oel="http://schemas.microsoft.com/office/2019/extlst" xmlns:r="http://schemas.openxmlformats.org/officeDocument/2006/relationships" xmlns:m="http://schemas.openxmlformats.org/officeDocument/2006/math" xmlns:v="urn:schemas-microsoft-com:vml" xmlns:wp14="http://schemas.microsoft.com/office/word/2010/wordprocessingDrawing" xmlns:wp="http://schemas.openxmlformats.org/drawingml/2006/wordprocessingDrawing" xmlns:w10="urn:schemas-microsoft-com:office:word" xmlns:w="http://schemas.openxmlformats.org/wordprocessingml/2006/main" xmlns:w14="http://schemas.microsoft.com/office/word/2010/wordml" xmlns:w15="http://schemas.microsoft.com/office/word/2012/wordml" xmlns:w16cex="http://schemas.microsoft.com/office/word/2018/wordml/cex" xmlns:w16cid="http://schemas.microsoft.com/office/word/2016/wordml/cid" xmlns:w16="http://schemas.microsoft.com/office/word/2018/wordml" xmlns:w16du="http://schemas.microsoft.com/office/word/2023/wordml/word16du" xmlns:w16sdtdh="http://schemas.microsoft.com/office/word/2020/wordml/sdtdatahash" xmlns:w16sdtfl="http://schemas.microsoft.com/office/word/2024/wordml/sdtformatlock" xmlns:w16se="http://schemas.microsoft.com/office/word/2015/wordml/symex" xmlns:wpg="http://schemas.microsoft.com/office/word/2010/wordprocessingGroup" xmlns:wpi="http://schemas.microsoft.com/office/word/2010/wordprocessingInk" xmlns:wne="http://schemas.microsoft.com/office/word/2006/wordml" xmlns:wps="http://schemas.microsoft.com/office/word/2010/wordprocessingShape" mc:Ignorable="w14 w15 w16se w16cid w16 w16cex w16sdtdh w16sdtfl w16du wp14">
   <w:p>
     <w:pPr>
       <w:pStyle w:val="Footer"/>
       <w:rPr>
-        <w:i/>
         <w:i/>
         <w:iCs/>
         <w:sz w:val="22"/>
@@ -2061,7 +2048,10 @@
         <w:lang w:val="en-US"/>
       </w:rPr>
     </w:pPr>
-    <w:r>
+  </w:p>
+  <w:p>
+    <w:pPr>
+      <w:pStyle w:val="Footer"/>
       <w:rPr>
         <w:i/>
         <w:iCs/>
@@ -2069,13 +2059,22 @@
         <w:szCs w:val="22"/>
         <w:lang w:val="en-US"/>
       </w:rPr>
-    </w:r>
+    </w:pPr>
   </w:p>
+  <w:p>
+    <w:pPr>
+      <w:pStyle w:val="Header"/>
+    </w:pPr>
+  </w:p>
+</w:hdr>
+</file>
+
+<file path=word/header3.xml><?xml version="1.0" encoding="utf-8"?>
+<w:hdr xmlns:wpc="http://schemas.microsoft.com/office/word/2010/wordprocessingCanvas" xmlns:cx="http://schemas.microsoft.com/office/drawing/2014/chartex" xmlns:cx1="http://schemas.microsoft.com/office/drawing/2015/9/8/chartex" xmlns:cx2="http://schemas.microsoft.com/office/drawing/2015/10/21/chartex" xmlns:cx3="http://schemas.microsoft.com/office/drawing/2016/5/9/chartex" xmlns:cx4="http://schemas.microsoft.com/office/drawing/2016/5/10/chartex" xmlns:cx5="http://schemas.microsoft.com/office/drawing/2016/5/11/chartex" xmlns:cx6="http://schemas.microsoft.com/office/drawing/2016/5/12/chartex" xmlns:cx7="http://schemas.microsoft.com/office/drawing/2016/5/13/chartex" xmlns:cx8="http://schemas.microsoft.com/office/drawing/2016/5/14/chartex" xmlns:mc="http://schemas.openxmlformats.org/markup-compatibility/2006" xmlns:aink="http://schemas.microsoft.com/office/drawing/2016/ink" xmlns:am3d="http://schemas.microsoft.com/office/drawing/2017/model3d" xmlns:o="urn:schemas-microsoft-com:office:office" xmlns:oel="http://schemas.microsoft.com/office/2019/extlst" xmlns:r="http://schemas.openxmlformats.org/officeDocument/2006/relationships" xmlns:m="http://schemas.openxmlformats.org/officeDocument/2006/math" xmlns:v="urn:schemas-microsoft-com:vml" xmlns:wp14="http://schemas.microsoft.com/office/word/2010/wordprocessingDrawing" xmlns:wp="http://schemas.openxmlformats.org/drawingml/2006/wordprocessingDrawing" xmlns:w10="urn:schemas-microsoft-com:office:word" xmlns:w="http://schemas.openxmlformats.org/wordprocessingml/2006/main" xmlns:w14="http://schemas.microsoft.com/office/word/2010/wordml" xmlns:w15="http://schemas.microsoft.com/office/word/2012/wordml" xmlns:w16cex="http://schemas.microsoft.com/office/word/2018/wordml/cex" xmlns:w16cid="http://schemas.microsoft.com/office/word/2016/wordml/cid" xmlns:w16="http://schemas.microsoft.com/office/word/2018/wordml" xmlns:w16du="http://schemas.microsoft.com/office/word/2023/wordml/word16du" xmlns:w16sdtdh="http://schemas.microsoft.com/office/word/2020/wordml/sdtdatahash" xmlns:w16sdtfl="http://schemas.microsoft.com/office/word/2024/wordml/sdtformatlock" xmlns:w16se="http://schemas.microsoft.com/office/word/2015/wordml/symex" xmlns:wpg="http://schemas.microsoft.com/office/word/2010/wordprocessingGroup" xmlns:wpi="http://schemas.microsoft.com/office/word/2010/wordprocessingInk" xmlns:wne="http://schemas.microsoft.com/office/word/2006/wordml" xmlns:wps="http://schemas.microsoft.com/office/word/2010/wordprocessingShape" mc:Ignorable="w14 w15 w16se w16cid w16 w16cex w16sdtdh w16sdtfl w16du wp14">
   <w:p>
     <w:pPr>
       <w:pStyle w:val="Footer"/>
       <w:rPr>
-        <w:i/>
         <w:i/>
         <w:iCs/>
         <w:sz w:val="22"/>
@@ -2083,7 +2082,10 @@
         <w:lang w:val="en-US"/>
       </w:rPr>
     </w:pPr>
-    <w:r>
+  </w:p>
+  <w:p>
+    <w:pPr>
+      <w:pStyle w:val="Footer"/>
       <w:rPr>
         <w:i/>
         <w:iCs/>
@@ -2091,90 +2093,28 @@
         <w:szCs w:val="22"/>
         <w:lang w:val="en-US"/>
       </w:rPr>
-    </w:r>
+    </w:pPr>
   </w:p>
   <w:p>
     <w:pPr>
       <w:pStyle w:val="Header"/>
-      <w:rPr/>
     </w:pPr>
-    <w:r>
-      <w:rPr/>
-    </w:r>
-  </w:p>
-</w:hdr>
-</file>
-
-<file path=word/header3.xml><?xml version="1.0" encoding="utf-8"?>
-<w:hdr xmlns:o="urn:schemas-microsoft-com:office:office" xmlns:r="http://schemas.openxmlformats.org/officeDocument/2006/relationships" xmlns:v="urn:schemas-microsoft-com:vml" xmlns:w="http://schemas.openxmlformats.org/wordprocessingml/2006/main" xmlns:w10="urn:schemas-microsoft-com:office:word" xmlns:wp="http://schemas.openxmlformats.org/drawingml/2006/wordprocessingDrawing" xmlns:pic="http://schemas.openxmlformats.org/drawingml/2006/picture" xmlns:wps="http://schemas.microsoft.com/office/word/2010/wordprocessingShape" xmlns:wpg="http://schemas.microsoft.com/office/word/2010/wordprocessingGroup" xmlns:mc="http://schemas.openxmlformats.org/markup-compatibility/2006" xmlns:wp14="http://schemas.microsoft.com/office/word/2010/wordprocessingDrawing" xmlns:w14="http://schemas.microsoft.com/office/word/2010/wordml" xmlns:w15="http://schemas.microsoft.com/office/word/2012/wordml" mc:Ignorable="w14 wp14 w15">
-  <w:p>
-    <w:pPr>
-      <w:pStyle w:val="Footer"/>
-      <w:rPr>
-        <w:i/>
-        <w:i/>
-        <w:iCs/>
-        <w:sz w:val="22"/>
-        <w:szCs w:val="22"/>
-        <w:lang w:val="en-US"/>
-      </w:rPr>
-    </w:pPr>
-    <w:r>
-      <w:rPr>
-        <w:i/>
-        <w:iCs/>
-        <w:sz w:val="22"/>
-        <w:szCs w:val="22"/>
-        <w:lang w:val="en-US"/>
-      </w:rPr>
-    </w:r>
-  </w:p>
-  <w:p>
-    <w:pPr>
-      <w:pStyle w:val="Footer"/>
-      <w:rPr>
-        <w:i/>
-        <w:i/>
-        <w:iCs/>
-        <w:sz w:val="22"/>
-        <w:szCs w:val="22"/>
-        <w:lang w:val="en-US"/>
-      </w:rPr>
-    </w:pPr>
-    <w:r>
-      <w:rPr>
-        <w:i/>
-        <w:iCs/>
-        <w:sz w:val="22"/>
-        <w:szCs w:val="22"/>
-        <w:lang w:val="en-US"/>
-      </w:rPr>
-    </w:r>
-  </w:p>
-  <w:p>
-    <w:pPr>
-      <w:pStyle w:val="Header"/>
-      <w:rPr/>
-    </w:pPr>
-    <w:r>
-      <w:rPr/>
-    </w:r>
   </w:p>
 </w:hdr>
 </file>
 
 <file path=word/styles.xml><?xml version="1.0" encoding="utf-8"?>
-<w:styles xmlns:w="http://schemas.openxmlformats.org/wordprocessingml/2006/main" xmlns:w14="http://schemas.microsoft.com/office/word/2010/wordml" xmlns:mc="http://schemas.openxmlformats.org/markup-compatibility/2006" mc:Ignorable="w14">
+<w:styles xmlns:mc="http://schemas.openxmlformats.org/markup-compatibility/2006" xmlns:r="http://schemas.openxmlformats.org/officeDocument/2006/relationships" xmlns:w="http://schemas.openxmlformats.org/wordprocessingml/2006/main" xmlns:w14="http://schemas.microsoft.com/office/word/2010/wordml" xmlns:w15="http://schemas.microsoft.com/office/word/2012/wordml" xmlns:w16cex="http://schemas.microsoft.com/office/word/2018/wordml/cex" xmlns:w16cid="http://schemas.microsoft.com/office/word/2016/wordml/cid" xmlns:w16="http://schemas.microsoft.com/office/word/2018/wordml" xmlns:w16du="http://schemas.microsoft.com/office/word/2023/wordml/word16du" xmlns:w16sdtdh="http://schemas.microsoft.com/office/word/2020/wordml/sdtdatahash" xmlns:w16sdtfl="http://schemas.microsoft.com/office/word/2024/wordml/sdtformatlock" xmlns:w16se="http://schemas.microsoft.com/office/word/2015/wordml/symex" mc:Ignorable="w14 w15 w16se w16cid w16 w16cex w16sdtdh w16sdtfl w16du">
   <w:docDefaults>
     <w:rPrDefault>
       <w:rPr>
-        <w:rFonts w:ascii="Times New Roman" w:hAnsi="Times New Roman" w:eastAsia="Times New Roman" w:cs="Times New Roman"/>
+        <w:rFonts w:ascii="Times New Roman" w:eastAsia="Times New Roman" w:hAnsi="Times New Roman" w:cs="Times New Roman"/>
         <w:lang w:val="en-PH" w:eastAsia="en-PH" w:bidi="ar-SA"/>
       </w:rPr>
     </w:rPrDefault>
     <w:pPrDefault>
       <w:pPr>
-        <w:suppressAutoHyphens w:val="true"/>
+        <w:suppressAutoHyphens/>
       </w:pPr>
     </w:pPrDefault>
   </w:docDefaults>
@@ -2210,8 +2150,8 @@
     <w:lsdException w:name="Normal Indent" w:semiHidden="1" w:unhideWhenUsed="1"/>
     <w:lsdException w:name="footnote text" w:semiHidden="1" w:unhideWhenUsed="1"/>
     <w:lsdException w:name="annotation text" w:semiHidden="1" w:unhideWhenUsed="1"/>
-    <w:lsdException w:name="header" w:uiPriority="99" w:semiHidden="1" w:unhideWhenUsed="1"/>
-    <w:lsdException w:name="footer" w:uiPriority="99" w:semiHidden="1" w:unhideWhenUsed="1"/>
+    <w:lsdException w:name="header" w:semiHidden="1" w:uiPriority="99" w:unhideWhenUsed="1"/>
+    <w:lsdException w:name="footer" w:semiHidden="1" w:uiPriority="99" w:unhideWhenUsed="1"/>
     <w:lsdException w:name="index heading" w:semiHidden="1" w:unhideWhenUsed="1"/>
     <w:lsdException w:name="caption" w:semiHidden="1" w:unhideWhenUsed="1" w:qFormat="1"/>
     <w:lsdException w:name="table of figures" w:semiHidden="1" w:unhideWhenUsed="1"/>
@@ -2326,7 +2266,7 @@
     <w:lsdException w:name="Table Web 2" w:semiHidden="1" w:unhideWhenUsed="1"/>
     <w:lsdException w:name="Table Web 3" w:semiHidden="1" w:unhideWhenUsed="1"/>
     <w:lsdException w:name="Table Theme" w:semiHidden="1" w:unhideWhenUsed="1"/>
-    <w:lsdException w:name="Placeholder Text" w:uiPriority="99" w:semiHidden="1"/>
+    <w:lsdException w:name="Placeholder Text" w:semiHidden="1" w:uiPriority="99"/>
     <w:lsdException w:name="No Spacing" w:uiPriority="1" w:qFormat="1"/>
     <w:lsdException w:name="Light Shading" w:uiPriority="60"/>
     <w:lsdException w:name="Light List" w:uiPriority="61"/>
@@ -2348,7 +2288,7 @@
     <w:lsdException w:name="Medium Shading 1 Accent 1" w:uiPriority="63"/>
     <w:lsdException w:name="Medium Shading 2 Accent 1" w:uiPriority="64"/>
     <w:lsdException w:name="Medium List 1 Accent 1" w:uiPriority="65"/>
-    <w:lsdException w:name="Revision" w:uiPriority="99" w:semiHidden="1"/>
+    <w:lsdException w:name="Revision" w:semiHidden="1" w:uiPriority="99"/>
     <w:lsdException w:name="List Paragraph" w:uiPriority="34" w:qFormat="1"/>
     <w:lsdException w:name="Quote" w:uiPriority="29" w:qFormat="1"/>
     <w:lsdException w:name="Intense Quote" w:uiPriority="30" w:qFormat="1"/>
@@ -2435,8 +2375,8 @@
     <w:lsdException w:name="Subtle Reference" w:uiPriority="31" w:qFormat="1"/>
     <w:lsdException w:name="Intense Reference" w:uiPriority="32" w:qFormat="1"/>
     <w:lsdException w:name="Book Title" w:uiPriority="33" w:qFormat="1"/>
-    <w:lsdException w:name="Bibliography" w:uiPriority="37" w:semiHidden="1" w:unhideWhenUsed="1"/>
-    <w:lsdException w:name="TOC Heading" w:uiPriority="39" w:semiHidden="1" w:unhideWhenUsed="1" w:qFormat="1"/>
+    <w:lsdException w:name="Bibliography" w:semiHidden="1" w:uiPriority="37" w:unhideWhenUsed="1"/>
+    <w:lsdException w:name="TOC Heading" w:semiHidden="1" w:uiPriority="39" w:unhideWhenUsed="1" w:qFormat="1"/>
     <w:lsdException w:name="Plain Table 1" w:uiPriority="41"/>
     <w:lsdException w:name="Plain Table 2" w:uiPriority="42"/>
     <w:lsdException w:name="Plain Table 3" w:uiPriority="43"/>
@@ -2541,44 +2481,52 @@
     <w:lsdException w:name="List Table 5 Dark Accent 6" w:uiPriority="50"/>
     <w:lsdException w:name="List Table 6 Colorful Accent 6" w:uiPriority="51"/>
     <w:lsdException w:name="List Table 7 Colorful Accent 6" w:uiPriority="52"/>
-    <w:lsdException w:name="Mention" w:uiPriority="99" w:semiHidden="1" w:unhideWhenUsed="1"/>
-    <w:lsdException w:name="Smart Hyperlink" w:uiPriority="99" w:semiHidden="1" w:unhideWhenUsed="1"/>
-    <w:lsdException w:name="Hashtag" w:uiPriority="99" w:semiHidden="1" w:unhideWhenUsed="1"/>
-    <w:lsdException w:name="Unresolved Mention" w:uiPriority="99" w:semiHidden="1" w:unhideWhenUsed="1"/>
-    <w:lsdException w:name="Smart Link" w:uiPriority="99" w:semiHidden="1" w:unhideWhenUsed="1"/>
+    <w:lsdException w:name="Mention" w:semiHidden="1" w:uiPriority="99" w:unhideWhenUsed="1"/>
+    <w:lsdException w:name="Smart Hyperlink" w:semiHidden="1" w:uiPriority="99" w:unhideWhenUsed="1"/>
+    <w:lsdException w:name="Hashtag" w:semiHidden="1" w:uiPriority="99" w:unhideWhenUsed="1"/>
+    <w:lsdException w:name="Unresolved Mention" w:semiHidden="1" w:uiPriority="99" w:unhideWhenUsed="1"/>
+    <w:lsdException w:name="Smart Link" w:semiHidden="1" w:uiPriority="99" w:unhideWhenUsed="1"/>
   </w:latentStyles>
-  <w:style w:type="paragraph" w:styleId="Normal" w:default="1">
+  <w:style w:type="paragraph" w:default="1" w:styleId="Normal">
     <w:name w:val="Normal"/>
     <w:qFormat/>
-    <w:pPr>
-      <w:widowControl/>
-      <w:bidi w:val="0"/>
-      <w:spacing w:before="0" w:after="0"/>
-      <w:jc w:val="start"/>
-    </w:pPr>
     <w:rPr>
-      <w:rFonts w:ascii="Times New Roman" w:hAnsi="Times New Roman" w:eastAsia="Times New Roman" w:cs="Times New Roman"/>
-      <w:color w:val="auto"/>
-      <w:kern w:val="0"/>
       <w:sz w:val="24"/>
       <w:szCs w:val="24"/>
-      <w:lang w:val="en-CA" w:eastAsia="en-CA" w:bidi="ar-SA"/>
+      <w:lang w:val="en-CA" w:eastAsia="en-CA"/>
     </w:rPr>
   </w:style>
-  <w:style w:type="character" w:styleId="DefaultParagraphFont" w:default="1">
+  <w:style w:type="character" w:default="1" w:styleId="DefaultParagraphFont">
     <w:name w:val="Default Paragraph Font"/>
     <w:uiPriority w:val="1"/>
+    <w:unhideWhenUsed/>
+  </w:style>
+  <w:style w:type="table" w:default="1" w:styleId="TableNormal">
+    <w:name w:val="Normal Table"/>
+    <w:uiPriority w:val="99"/>
     <w:semiHidden/>
     <w:unhideWhenUsed/>
-    <w:qFormat/>
-    <w:rPr/>
+    <w:tblPr>
+      <w:tblInd w:w="0" w:type="dxa"/>
+      <w:tblCellMar>
+        <w:top w:w="0" w:type="dxa"/>
+        <w:left w:w="108" w:type="dxa"/>
+        <w:bottom w:w="0" w:type="dxa"/>
+        <w:right w:w="108" w:type="dxa"/>
+      </w:tblCellMar>
+    </w:tblPr>
   </w:style>
-  <w:style w:type="character" w:styleId="nw" w:customStyle="1">
+  <w:style w:type="numbering" w:default="1" w:styleId="NoList">
+    <w:name w:val="No List"/>
+    <w:uiPriority w:val="99"/>
+    <w:semiHidden/>
+    <w:unhideWhenUsed/>
+  </w:style>
+  <w:style w:type="character" w:customStyle="1" w:styleId="nw">
     <w:name w:val="nw"/>
     <w:basedOn w:val="DefaultParagraphFont"/>
     <w:qFormat/>
-    <w:rsid w:val="001e3ac5"/>
-    <w:rPr/>
+    <w:rsid w:val="001E3AC5"/>
   </w:style>
   <w:style w:type="character" w:styleId="Emphasis">
     <w:name w:val="Emphasis"/>
@@ -2591,30 +2539,30 @@
   </w:style>
   <w:style w:type="character" w:styleId="Hyperlink">
     <w:name w:val="Hyperlink"/>
-    <w:rsid w:val="007f4da1"/>
+    <w:rsid w:val="007F4DA1"/>
     <w:rPr>
       <w:color w:val="0000FF"/>
       <w:u w:val="single"/>
     </w:rPr>
   </w:style>
-  <w:style w:type="character" w:styleId="HeaderChar" w:customStyle="1">
+  <w:style w:type="character" w:customStyle="1" w:styleId="HeaderChar">
     <w:name w:val="Header Char"/>
     <w:link w:val="Header"/>
     <w:uiPriority w:val="99"/>
     <w:qFormat/>
-    <w:rsid w:val="000045de"/>
+    <w:rsid w:val="000045DE"/>
     <w:rPr>
       <w:sz w:val="24"/>
       <w:szCs w:val="24"/>
       <w:lang w:val="en-CA" w:eastAsia="en-CA"/>
     </w:rPr>
   </w:style>
-  <w:style w:type="character" w:styleId="FooterChar" w:customStyle="1">
+  <w:style w:type="character" w:customStyle="1" w:styleId="FooterChar">
     <w:name w:val="Footer Char"/>
     <w:link w:val="Footer"/>
     <w:uiPriority w:val="99"/>
     <w:qFormat/>
-    <w:rsid w:val="000045de"/>
+    <w:rsid w:val="000045DE"/>
     <w:rPr>
       <w:sz w:val="24"/>
       <w:szCs w:val="24"/>
@@ -2628,36 +2576,36 @@
     <w:semiHidden/>
     <w:unhideWhenUsed/>
     <w:qFormat/>
-    <w:rsid w:val="00fb1291"/>
+    <w:rsid w:val="00FB1291"/>
     <w:rPr>
       <w:color w:val="605E5C"/>
-      <w:shd w:fill="E1DFDD" w:val="clear"/>
+      <w:shd w:val="clear" w:color="auto" w:fill="E1DFDD"/>
     </w:rPr>
   </w:style>
-  <w:style w:type="character" w:styleId="NoSpacingChar" w:customStyle="1">
+  <w:style w:type="character" w:customStyle="1" w:styleId="NoSpacingChar">
     <w:name w:val="No Spacing Char"/>
     <w:basedOn w:val="DefaultParagraphFont"/>
     <w:link w:val="NoSpacing"/>
     <w:uiPriority w:val="1"/>
     <w:qFormat/>
-    <w:rsid w:val="0029021c"/>
+    <w:rsid w:val="0029021C"/>
     <w:rPr>
       <w:sz w:val="24"/>
       <w:szCs w:val="24"/>
       <w:lang w:val="en-US" w:eastAsia="en-US"/>
     </w:rPr>
   </w:style>
-  <w:style w:type="paragraph" w:styleId="Heading">
+  <w:style w:type="paragraph" w:customStyle="1" w:styleId="Heading">
     <w:name w:val="Heading"/>
     <w:basedOn w:val="Normal"/>
     <w:next w:val="BodyText"/>
     <w:qFormat/>
     <w:pPr>
-      <w:keepNext w:val="true"/>
+      <w:keepNext/>
       <w:spacing w:before="240" w:after="120"/>
     </w:pPr>
     <w:rPr>
-      <w:rFonts w:ascii="Noto Sans" w:hAnsi="Noto Sans" w:eastAsia="Noto Sans" w:cs="FreeSans"/>
+      <w:rFonts w:ascii="Noto Sans" w:eastAsia="Noto Sans" w:hAnsi="Noto Sans" w:cs="FreeSans"/>
       <w:sz w:val="28"/>
       <w:szCs w:val="28"/>
     </w:rPr>
@@ -2666,14 +2614,12 @@
     <w:name w:val="Body Text"/>
     <w:basedOn w:val="Normal"/>
     <w:pPr>
-      <w:spacing w:lineRule="auto" w:line="276" w:before="0" w:after="140"/>
+      <w:spacing w:after="140" w:line="276" w:lineRule="auto"/>
     </w:pPr>
-    <w:rPr/>
   </w:style>
   <w:style w:type="paragraph" w:styleId="List">
     <w:name w:val="List"/>
     <w:basedOn w:val="BodyText"/>
-    <w:pPr/>
     <w:rPr>
       <w:rFonts w:cs="FreeSans"/>
     </w:rPr>
@@ -2690,11 +2636,9 @@
       <w:rFonts w:cs="FreeSans"/>
       <w:i/>
       <w:iCs/>
-      <w:sz w:val="24"/>
-      <w:szCs w:val="24"/>
     </w:rPr>
   </w:style>
-  <w:style w:type="paragraph" w:styleId="Index">
+  <w:style w:type="paragraph" w:customStyle="1" w:styleId="Index">
     <w:name w:val="Index"/>
     <w:basedOn w:val="Normal"/>
     <w:qFormat/>
@@ -2705,11 +2649,11 @@
       <w:rFonts w:cs="FreeSans"/>
     </w:rPr>
   </w:style>
-  <w:style w:type="paragraph" w:styleId="pj" w:customStyle="1">
+  <w:style w:type="paragraph" w:customStyle="1" w:styleId="pj">
     <w:name w:val="pj"/>
     <w:basedOn w:val="Normal"/>
     <w:qFormat/>
-    <w:rsid w:val="001e3ac5"/>
+    <w:rsid w:val="001E3AC5"/>
     <w:pPr>
       <w:spacing w:beforeAutospacing="1" w:afterAutospacing="1"/>
     </w:pPr>
@@ -2736,118 +2680,88 @@
     <w:basedOn w:val="Normal"/>
     <w:semiHidden/>
     <w:qFormat/>
-    <w:rsid w:val="003b532c"/>
-    <w:pPr/>
+    <w:rsid w:val="003B532C"/>
     <w:rPr>
       <w:rFonts w:ascii="Tahoma" w:hAnsi="Tahoma" w:cs="Tahoma"/>
       <w:sz w:val="16"/>
       <w:szCs w:val="16"/>
     </w:rPr>
   </w:style>
-  <w:style w:type="paragraph" w:styleId="HeaderandFooter">
+  <w:style w:type="paragraph" w:customStyle="1" w:styleId="HeaderandFooter">
     <w:name w:val="Header and Footer"/>
     <w:basedOn w:val="Normal"/>
     <w:qFormat/>
-    <w:pPr/>
-    <w:rPr/>
   </w:style>
   <w:style w:type="paragraph" w:styleId="Header">
     <w:name w:val="header"/>
     <w:basedOn w:val="Normal"/>
     <w:link w:val="HeaderChar"/>
     <w:uiPriority w:val="99"/>
-    <w:rsid w:val="000045de"/>
+    <w:rsid w:val="000045DE"/>
     <w:pPr>
       <w:tabs>
-        <w:tab w:val="clear" w:pos="720"/>
-        <w:tab w:val="center" w:pos="4680" w:leader="none"/>
-        <w:tab w:val="right" w:pos="9360" w:leader="none"/>
+        <w:tab w:val="center" w:pos="4680"/>
+        <w:tab w:val="right" w:pos="9360"/>
       </w:tabs>
     </w:pPr>
-    <w:rPr/>
   </w:style>
   <w:style w:type="paragraph" w:styleId="Footer">
     <w:name w:val="footer"/>
     <w:basedOn w:val="Normal"/>
     <w:link w:val="FooterChar"/>
     <w:uiPriority w:val="99"/>
-    <w:rsid w:val="000045de"/>
+    <w:rsid w:val="000045DE"/>
     <w:pPr>
       <w:tabs>
-        <w:tab w:val="clear" w:pos="720"/>
-        <w:tab w:val="center" w:pos="4680" w:leader="none"/>
-        <w:tab w:val="right" w:pos="9360" w:leader="none"/>
+        <w:tab w:val="center" w:pos="4680"/>
+        <w:tab w:val="right" w:pos="9360"/>
       </w:tabs>
     </w:pPr>
-    <w:rPr/>
   </w:style>
-  <w:style w:type="paragraph" w:styleId="FrameContents">
+  <w:style w:type="paragraph" w:customStyle="1" w:styleId="FrameContents">
     <w:name w:val="Frame Contents"/>
     <w:basedOn w:val="Normal"/>
     <w:qFormat/>
-    <w:pPr/>
-    <w:rPr/>
-  </w:style>
-  <w:style w:type="numbering" w:styleId="NoList" w:default="1">
-    <w:name w:val="No List"/>
-    <w:uiPriority w:val="99"/>
-    <w:semiHidden/>
-    <w:unhideWhenUsed/>
-    <w:qFormat/>
-  </w:style>
-  <w:style w:type="table" w:default="1" w:styleId="TableNormal">
-    <w:name w:val="Normal Table"/>
-    <w:uiPriority w:val="99"/>
-    <w:semiHidden/>
-    <w:unhideWhenUsed/>
-    <w:tblPr>
-      <w:tblCellMar>
-        <w:top w:w="0" w:type="dxa"/>
-        <w:left w:w="108" w:type="dxa"/>
-        <w:bottom w:w="0" w:type="dxa"/>
-        <w:right w:w="108" w:type="dxa"/>
-      </w:tblCellMar>
-    </w:tblPr>
   </w:style>
 </w:styles>
 </file>
 
 <file path=word/theme/theme1.xml><?xml version="1.0" encoding="utf-8"?>
-<a:theme xmlns:a="http://schemas.openxmlformats.org/drawingml/2006/main" xmlns:r="http://schemas.openxmlformats.org/officeDocument/2006/relationships" name="Office Theme">
+<a:theme xmlns:a="http://schemas.openxmlformats.org/drawingml/2006/main" name="Office Theme">
   <a:themeElements>
     <a:clrScheme name="Office">
       <a:dk1>
         <a:srgbClr val="000000"/>
       </a:dk1>
       <a:lt1>
-        <a:srgbClr val="ffffff"/>
+        <a:srgbClr val="FFFFFF"/>
       </a:lt1>
       <a:dk2>
-        <a:srgbClr val="1f497d"/>
+        <a:srgbClr val="1F497D"/>
       </a:dk2>
       <a:lt2>
-        <a:srgbClr val="eeece1"/>
+        <a:srgbClr val="EEECE1"/>
       </a:lt2>
       <a:accent1>
-        <a:srgbClr val="4f81bd"/>
+        <a:srgbClr val="4F81BD"/>
       </a:accent1>
       <a:accent2>
-        <a:srgbClr val="c0504d"/>
+        <a:srgbClr val="C0504D"/>
       </a:accent2>
       <a:accent3>
-        <a:srgbClr val="9bbb59"/>
+        <a:srgbClr val="9BBB59"/>
       </a:accent3>
       <a:accent4>
-        <a:srgbClr val="8064a2"/>
+        <a:srgbClr val="8064A2"/>
       </a:accent4>
       <a:accent5>
-        <a:srgbClr val="4bacc6"/>
+        <a:srgbClr val="4BACC6"/>
       </a:accent5>
       <a:accent6>
-        <a:srgbClr val="f79646"/>
+        <a:srgbClr val="F79646"/>
       </a:accent6>
       <a:hlink>
-        <a:srgbClr val="0000ff"/>
+        <a:srgbClr val="0000FF"/>
       </a:hlink>
       <a:folHlink>
         <a:srgbClr val="800080"/>
@@ -2855,12 +2769,12 @@
     </a:clrScheme>
     <a:fontScheme name="Office">
       <a:majorFont>
-        <a:latin typeface="Cambria" pitchFamily="0" charset="1"/>
+        <a:latin typeface="Cambria"/>
         <a:ea typeface=""/>
         <a:cs typeface=""/>
       </a:majorFont>
       <a:minorFont>
-        <a:latin typeface="Calibri" pitchFamily="0" charset="1"/>
+        <a:latin typeface="Calibri"/>
         <a:ea typeface=""/>
         <a:cs typeface=""/>
       </a:minorFont>
@@ -2889,7 +2803,7 @@
             </a:gs>
           </a:gsLst>
           <a:lin ang="16200000" scaled="1"/>
-          <a:tileRect l="0" t="0" r="0" b="0"/>
+          <a:tileRect/>
         </a:gradFill>
         <a:gradFill>
           <a:gsLst>
@@ -2910,7 +2824,7 @@
             </a:gs>
           </a:gsLst>
           <a:lin ang="16200000" scaled="0"/>
-          <a:tileRect l="0" t="0" r="0" b="0"/>
+          <a:tileRect/>
         </a:gradFill>
       </a:fillStyleLst>
       <a:lnStyleLst>
@@ -2961,7 +2875,7 @@
           <a:path path="circle">
             <a:fillToRect l="50000" t="-80000" r="50000" b="180000"/>
           </a:path>
-          <a:tileRect l="0" t="0" r="0" b="0"/>
+          <a:tileRect/>
         </a:gradFill>
         <a:gradFill>
           <a:gsLst>
@@ -2979,11 +2893,13 @@
           <a:path path="circle">
             <a:fillToRect l="50000" t="50000" r="50000" b="50000"/>
           </a:path>
-          <a:tileRect l="0" t="0" r="0" b="0"/>
+          <a:tileRect/>
         </a:gradFill>
       </a:bgFillStyleLst>
     </a:fmtScheme>
   </a:themeElements>
+  <a:objectDefaults/>
+  <a:extraClrSchemeLst/>
 </a:theme>
 </file>
 

</xml_diff>

<commit_message>
refactor: enhance household validation and user feedback in document request process
</commit_message>
<xml_diff>
--- a/front/public/BARANGAY CLEARANCE.docx
+++ b/front/public/BARANGAY CLEARANCE.docx
@@ -323,7 +323,16 @@
                 <w:sz w:val="18"/>
                 <w:szCs w:val="18"/>
               </w:rPr>
-              <w:t xml:space="preserve">                             Philippines, 3700 TEL#s -  </w:t>
+              <w:t xml:space="preserve">                             Philippines, 3700 TEL#s </w:t>
+            </w:r>
+            <w:proofErr w:type="gramStart"/>
+            <w:r>
+              <w:rPr>
+                <w:color w:val="0D0D0D" w:themeColor="text1" w:themeTint="F2"/>
+                <w:sz w:val="18"/>
+                <w:szCs w:val="18"/>
+              </w:rPr>
+              <w:t xml:space="preserve">-  </w:t>
             </w:r>
             <w:r>
               <w:rPr>
@@ -333,7 +342,18 @@
                 <w:sz w:val="18"/>
                 <w:szCs w:val="18"/>
               </w:rPr>
-              <w:t>(078) 321-4745 / 392-1894</w:t>
+              <w:t>(</w:t>
+            </w:r>
+            <w:proofErr w:type="gramEnd"/>
+            <w:r>
+              <w:rPr>
+                <w:b/>
+                <w:bCs/>
+                <w:color w:val="0D0D0D" w:themeColor="text1" w:themeTint="F2"/>
+                <w:sz w:val="18"/>
+                <w:szCs w:val="18"/>
+              </w:rPr>
+              <w:t>078) 321-4745 / 392-1894</w:t>
             </w:r>
             <w:r>
               <w:rPr>
@@ -1308,7 +1328,14 @@
           <w:sz w:val="28"/>
           <w:szCs w:val="28"/>
         </w:rPr>
-        <w:t>that {name}</w:t>
+        <w:t xml:space="preserve">that </w:t>
+      </w:r>
+      <w:r>
+        <w:rPr>
+          <w:sz w:val="28"/>
+          <w:szCs w:val="28"/>
+        </w:rPr>
+        <w:t>{name}</w:t>
       </w:r>
       <w:r>
         <w:rPr>
@@ -1335,7 +1362,16 @@
           <w:sz w:val="28"/>
           <w:szCs w:val="28"/>
         </w:rPr>
-        <w:t>of legal age</w:t>
+        <w:t xml:space="preserve">of legal </w:t>
+      </w:r>
+      <w:proofErr w:type="gramStart"/>
+      <w:r>
+        <w:rPr>
+          <w:bCs/>
+          <w:sz w:val="28"/>
+          <w:szCs w:val="28"/>
+        </w:rPr>
+        <w:t>age</w:t>
       </w:r>
       <w:r>
         <w:rPr>
@@ -1374,14 +1410,37 @@
           <w:sz w:val="28"/>
           <w:szCs w:val="28"/>
         </w:rPr>
-        <w:t xml:space="preserve">, </w:t>
-      </w:r>
-      <w:r>
-        <w:rPr>
-          <w:sz w:val="28"/>
-          <w:szCs w:val="28"/>
-        </w:rPr>
-        <w:t>is a bona fide resident of {purok}, Barangay La Torre North, Bayombong, Nueva Vizcaya</w:t>
+        <w:t>,</w:t>
+      </w:r>
+      <w:proofErr w:type="gramEnd"/>
+      <w:r>
+        <w:rPr>
+          <w:bCs/>
+          <w:sz w:val="28"/>
+          <w:szCs w:val="28"/>
+        </w:rPr>
+        <w:t xml:space="preserve"> </w:t>
+      </w:r>
+      <w:r>
+        <w:rPr>
+          <w:sz w:val="28"/>
+          <w:szCs w:val="28"/>
+        </w:rPr>
+        <w:t xml:space="preserve">is a bona fide resident of </w:t>
+      </w:r>
+      <w:r>
+        <w:rPr>
+          <w:sz w:val="28"/>
+          <w:szCs w:val="28"/>
+        </w:rPr>
+        <w:t>{purok}</w:t>
+      </w:r>
+      <w:r>
+        <w:rPr>
+          <w:sz w:val="28"/>
+          <w:szCs w:val="28"/>
+        </w:rPr>
+        <w:t>, Barangay La Torre North, Bayombong, Nueva Vizcaya</w:t>
       </w:r>
       <w:bookmarkEnd w:id="0"/>
       <w:r>
@@ -1398,7 +1457,6 @@
           <w:sz w:val="28"/>
           <w:szCs w:val="28"/>
           <w:u w:val="single"/>
-          <w:lang w:val="en-CA"/>
         </w:rPr>
         <w:t>{HE_SHE}</w:t>
       </w:r>
@@ -1444,15 +1502,9 @@
           <w:u w:val="single"/>
           <w:lang w:val="en-CA"/>
         </w:rPr>
-        <w:t>{HIM_HER}</w:t>
-      </w:r>
-      <w:r>
-        <w:rPr>
-          <w:sz w:val="28"/>
-          <w:szCs w:val="28"/>
-        </w:rPr>
-        <w:t xml:space="preserve">. </w:t>
-      </w:r>
+        <w:t>{HIM_</w:t>
+      </w:r>
+      <w:proofErr w:type="gramStart"/>
       <w:r>
         <w:rPr>
           <w:b/>
@@ -1462,6 +1514,31 @@
           <w:u w:val="single"/>
           <w:lang w:val="en-CA"/>
         </w:rPr>
+        <w:t>HER}</w:t>
+      </w:r>
+      <w:r>
+        <w:rPr>
+          <w:sz w:val="28"/>
+          <w:szCs w:val="28"/>
+        </w:rPr>
+        <w:t>.</w:t>
+      </w:r>
+      <w:proofErr w:type="gramEnd"/>
+      <w:r>
+        <w:rPr>
+          <w:sz w:val="28"/>
+          <w:szCs w:val="28"/>
+        </w:rPr>
+        <w:t xml:space="preserve"> </w:t>
+      </w:r>
+      <w:r>
+        <w:rPr>
+          <w:b/>
+          <w:bCs/>
+          <w:sz w:val="28"/>
+          <w:szCs w:val="28"/>
+          <w:u w:val="single"/>
+        </w:rPr>
         <w:t>{HE_SHE}</w:t>
       </w:r>
       <w:r>
@@ -1469,7 +1546,23 @@
           <w:sz w:val="28"/>
           <w:szCs w:val="28"/>
         </w:rPr>
-        <w:t xml:space="preserve"> has never been charged, indicted with, or convicted of any crime whatsoever, much less of having violated any of the existing ordinances of this barangay.</w:t>
+        <w:t xml:space="preserve"> has never been charged, indicted with, or convicted of any crime whatsoever, much less of having violated any of the existing ordinances of this </w:t>
+      </w:r>
+      <w:proofErr w:type="gramStart"/>
+      <w:r>
+        <w:rPr>
+          <w:sz w:val="28"/>
+          <w:szCs w:val="28"/>
+        </w:rPr>
+        <w:t>barangay</w:t>
+      </w:r>
+      <w:proofErr w:type="gramEnd"/>
+      <w:r>
+        <w:rPr>
+          <w:sz w:val="28"/>
+          <w:szCs w:val="28"/>
+        </w:rPr>
+        <w:t>.</w:t>
       </w:r>
     </w:p>
     <w:p>
@@ -1546,7 +1639,27 @@
           <w:szCs w:val="28"/>
           <w:u w:val="single"/>
         </w:rPr>
-        <w:t xml:space="preserve"> {purpose}.</w:t>
+        <w:t xml:space="preserve"> </w:t>
+      </w:r>
+      <w:r>
+        <w:rPr>
+          <w:b/>
+          <w:bCs/>
+          <w:sz w:val="28"/>
+          <w:szCs w:val="28"/>
+          <w:u w:val="single"/>
+        </w:rPr>
+        <w:t>{purpose}</w:t>
+      </w:r>
+      <w:r>
+        <w:rPr>
+          <w:b/>
+          <w:bCs/>
+          <w:sz w:val="28"/>
+          <w:szCs w:val="28"/>
+          <w:u w:val="single"/>
+        </w:rPr>
+        <w:t>.</w:t>
       </w:r>
     </w:p>
     <w:p>
@@ -1556,183 +1669,54 @@
         <w:ind w:left="3600" w:firstLine="720"/>
         <w:jc w:val="both"/>
         <w:rPr>
-          <w:sz w:val="28"/>
-          <w:szCs w:val="28"/>
+          <w:b/>
+          <w:sz w:val="28"/>
+          <w:szCs w:val="28"/>
+          <w:u w:val="single"/>
         </w:rPr>
       </w:pPr>
+      <w:bookmarkStart w:id="1" w:name="_Hlk164689715"/>
       <w:r>
         <w:rPr>
           <w:noProof/>
           <w:sz w:val="28"/>
           <w:szCs w:val="28"/>
         </w:rPr>
-        <w:drawing>
-          <wp:anchor distT="0" distB="0" distL="0" distR="0" simplePos="0" relativeHeight="6" behindDoc="1" locked="0" layoutInCell="1" allowOverlap="1" wp14:anchorId="3AB6C57D" wp14:editId="10C3122C">
-            <wp:simplePos x="0" y="0"/>
-            <wp:positionH relativeFrom="column">
-              <wp:posOffset>5107940</wp:posOffset>
-            </wp:positionH>
-            <wp:positionV relativeFrom="paragraph">
-              <wp:posOffset>9385300</wp:posOffset>
-            </wp:positionV>
-            <wp:extent cx="1063625" cy="527685"/>
-            <wp:effectExtent l="0" t="0" r="0" b="0"/>
-            <wp:wrapNone/>
-            <wp:docPr id="5" name="Picture 3" descr="Joel"/>
-            <wp:cNvGraphicFramePr>
-              <a:graphicFrameLocks xmlns:a="http://schemas.openxmlformats.org/drawingml/2006/main" noChangeAspect="1"/>
-            </wp:cNvGraphicFramePr>
-            <a:graphic xmlns:a="http://schemas.openxmlformats.org/drawingml/2006/main">
-              <a:graphicData uri="http://schemas.openxmlformats.org/drawingml/2006/picture">
-                <pic:pic xmlns:pic="http://schemas.openxmlformats.org/drawingml/2006/picture">
-                  <pic:nvPicPr>
-                    <pic:cNvPr id="5" name="Picture 3" descr="Joel"/>
-                    <pic:cNvPicPr>
-                      <a:picLocks noChangeAspect="1" noChangeArrowheads="1"/>
-                    </pic:cNvPicPr>
-                  </pic:nvPicPr>
-                  <pic:blipFill>
-                    <a:blip r:embed="rId10"/>
-                    <a:stretch>
-                      <a:fillRect/>
-                    </a:stretch>
-                  </pic:blipFill>
-                  <pic:spPr bwMode="auto">
-                    <a:xfrm>
-                      <a:off x="0" y="0"/>
-                      <a:ext cx="1063625" cy="527685"/>
-                    </a:xfrm>
-                    <a:prstGeom prst="rect">
-                      <a:avLst/>
-                    </a:prstGeom>
-                    <a:noFill/>
-                  </pic:spPr>
-                </pic:pic>
-              </a:graphicData>
-            </a:graphic>
-          </wp:anchor>
-        </w:drawing>
-      </w:r>
-      <w:r>
-        <w:rPr>
-          <w:b/>
-          <w:bCs/>
+        <w:t>ISSUED this</w:t>
+      </w:r>
+      <w:r>
+        <w:rPr>
           <w:noProof/>
           <w:sz w:val="28"/>
           <w:szCs w:val="28"/>
-          <w:lang w:val="en-CA"/>
-        </w:rPr>
-        <w:t>ISSUED</w:t>
+        </w:rPr>
+        <w:t xml:space="preserve"> </w:t>
       </w:r>
       <w:r>
         <w:rPr>
           <w:noProof/>
           <w:sz w:val="28"/>
           <w:szCs w:val="28"/>
-          <w:lang w:val="en-CA"/>
-        </w:rPr>
-        <w:t xml:space="preserve"> this </w:t>
-      </w:r>
-      <w:r>
-        <w:rPr>
-          <w:b/>
-          <w:bCs/>
+        </w:rPr>
+        <w:t>{day}</w:t>
+      </w:r>
+      <w:r>
+        <w:rPr>
           <w:noProof/>
           <w:sz w:val="28"/>
           <w:szCs w:val="28"/>
-          <w:u w:val="single"/>
-          <w:lang w:val="en-CA"/>
-        </w:rPr>
-        <w:t>{dayOrdinal}</w:t>
-      </w:r>
-      <w:r>
-        <w:rPr>
-          <w:b/>
-          <w:bCs/>
+          <w:vertAlign w:val="superscript"/>
+        </w:rPr>
+        <w:t>{suffix}</w:t>
+      </w:r>
+      <w:r>
+        <w:rPr>
           <w:noProof/>
           <w:sz w:val="28"/>
           <w:szCs w:val="28"/>
-          <w:lang w:val="en-CA"/>
-        </w:rPr>
-        <w:t xml:space="preserve"> day</w:t>
-      </w:r>
-      <w:r>
-        <w:rPr>
-          <w:noProof/>
-          <w:sz w:val="28"/>
-          <w:szCs w:val="28"/>
-          <w:lang w:val="en-CA"/>
-        </w:rPr>
-        <w:t xml:space="preserve"> of  </w:t>
-      </w:r>
-      <w:r>
-        <w:rPr>
-          <w:b/>
-          <w:noProof/>
-          <w:sz w:val="28"/>
-          <w:szCs w:val="28"/>
-          <w:u w:val="single"/>
-          <w:lang w:val="en-CA"/>
-        </w:rPr>
-        <w:t>{month}</w:t>
-      </w:r>
-      <w:r>
-        <w:rPr>
-          <w:noProof/>
-          <w:sz w:val="28"/>
-          <w:szCs w:val="28"/>
-          <w:lang w:val="en-CA"/>
-        </w:rPr>
-        <w:t xml:space="preserve">, </w:t>
-      </w:r>
-      <w:r>
-        <w:rPr>
-          <w:b/>
-          <w:bCs/>
-          <w:noProof/>
-          <w:sz w:val="28"/>
-          <w:szCs w:val="28"/>
-          <w:u w:val="single"/>
-          <w:lang w:val="en-CA"/>
-        </w:rPr>
-        <w:t>{year}</w:t>
-      </w:r>
-      <w:r>
-        <w:rPr>
-          <w:sz w:val="28"/>
-          <w:szCs w:val="28"/>
-        </w:rPr>
-        <w:t>,</w:t>
-      </w:r>
-      <w:r>
-        <w:rPr>
-          <w:sz w:val="28"/>
-          <w:szCs w:val="28"/>
-        </w:rPr>
-        <w:t xml:space="preserve"> at La Torre North, Bayombong, Nueva Vizcaya</w:t>
-      </w:r>
-      <w:bookmarkStart w:id="1" w:name="_Hlk164689715"/>
-      <w:r>
-        <w:rPr>
-          <w:sz w:val="28"/>
-          <w:szCs w:val="28"/>
-        </w:rPr>
-        <w:tab/>
-      </w:r>
-    </w:p>
-    <w:p>
-      <w:pPr>
-        <w:pStyle w:val="NoSpacing"/>
-        <w:spacing w:before="280" w:after="280"/>
-        <w:ind w:left="3600" w:firstLine="720"/>
-        <w:jc w:val="both"/>
-        <w:rPr>
-          <w:b/>
-          <w:sz w:val="28"/>
-          <w:szCs w:val="28"/>
-          <w:u w:val="single"/>
-        </w:rPr>
-      </w:pPr>
+        </w:rPr>
+        <w:t xml:space="preserve"> day of {month}, {year}, at La Torre North, Bayombong, Nueva Vizcaya.</w:t>
+      </w:r>
     </w:p>
     <w:p>
       <w:pPr>
@@ -1974,9 +1958,9 @@
       </w:r>
     </w:p>
     <w:sectPr>
-      <w:headerReference w:type="even" r:id="rId11"/>
-      <w:headerReference w:type="default" r:id="rId12"/>
-      <w:headerReference w:type="first" r:id="rId13"/>
+      <w:headerReference w:type="even" r:id="rId10"/>
+      <w:headerReference w:type="default" r:id="rId11"/>
+      <w:headerReference w:type="first" r:id="rId12"/>
       <w:pgSz w:w="11906" w:h="16838"/>
       <w:pgMar w:top="763" w:right="566" w:bottom="187" w:left="1440" w:header="706" w:footer="0" w:gutter="0"/>
       <w:cols w:space="720"/>
@@ -2499,6 +2483,7 @@
   <w:style w:type="character" w:default="1" w:styleId="DefaultParagraphFont">
     <w:name w:val="Default Paragraph Font"/>
     <w:uiPriority w:val="1"/>
+    <w:semiHidden/>
     <w:unhideWhenUsed/>
   </w:style>
   <w:style w:type="table" w:default="1" w:styleId="TableNormal">

</xml_diff>

<commit_message>
refactor: update clearance documents to use dynamic captain name and clean up AdminFinancialReports component
</commit_message>
<xml_diff>
--- a/front/public/BARANGAY CLEARANCE.docx
+++ b/front/public/BARANGAY CLEARANCE.docx
@@ -238,7 +238,6 @@
           <w:szCs w:val="22"/>
         </w:rPr>
       </w:pPr>
-      <w:proofErr w:type="spellStart"/>
       <w:r>
         <w:rPr>
           <w:sz w:val="22"/>
@@ -246,7 +245,6 @@
         </w:rPr>
         <w:t>ooOoo</w:t>
       </w:r>
-      <w:proofErr w:type="spellEnd"/>
     </w:p>
     <w:p>
       <w:pPr>
@@ -323,16 +321,7 @@
                 <w:sz w:val="18"/>
                 <w:szCs w:val="18"/>
               </w:rPr>
-              <w:t xml:space="preserve">                             Philippines, 3700 TEL#s </w:t>
-            </w:r>
-            <w:proofErr w:type="gramStart"/>
-            <w:r>
-              <w:rPr>
-                <w:color w:val="0D0D0D" w:themeColor="text1" w:themeTint="F2"/>
-                <w:sz w:val="18"/>
-                <w:szCs w:val="18"/>
-              </w:rPr>
-              <w:t xml:space="preserve">-  </w:t>
+              <w:t xml:space="preserve">                             Philippines, 3700 TEL#s -  </w:t>
             </w:r>
             <w:r>
               <w:rPr>
@@ -342,18 +331,7 @@
                 <w:sz w:val="18"/>
                 <w:szCs w:val="18"/>
               </w:rPr>
-              <w:t>(</w:t>
-            </w:r>
-            <w:proofErr w:type="gramEnd"/>
-            <w:r>
-              <w:rPr>
-                <w:b/>
-                <w:bCs/>
-                <w:color w:val="0D0D0D" w:themeColor="text1" w:themeTint="F2"/>
-                <w:sz w:val="18"/>
-                <w:szCs w:val="18"/>
-              </w:rPr>
-              <w:t>078) 321-4745 / 392-1894</w:t>
+              <w:t>(078) 321-4745 / 392-1894</w:t>
             </w:r>
             <w:r>
               <w:rPr>
@@ -1362,64 +1340,30 @@
           <w:sz w:val="28"/>
           <w:szCs w:val="28"/>
         </w:rPr>
-        <w:t xml:space="preserve">of legal </w:t>
-      </w:r>
-      <w:proofErr w:type="gramStart"/>
+        <w:t>of legal age</w:t>
+      </w:r>
+      <w:r>
+        <w:rPr>
+          <w:b/>
+          <w:sz w:val="28"/>
+          <w:szCs w:val="28"/>
+        </w:rPr>
+        <w:t xml:space="preserve">, </w:t>
+      </w:r>
+      <w:r>
+        <w:rPr>
+          <w:sz w:val="28"/>
+          <w:szCs w:val="28"/>
+        </w:rPr>
+        <w:t>{civilStatus}</w:t>
+      </w:r>
       <w:r>
         <w:rPr>
           <w:bCs/>
           <w:sz w:val="28"/>
           <w:szCs w:val="28"/>
         </w:rPr>
-        <w:t>age</w:t>
-      </w:r>
-      <w:r>
-        <w:rPr>
-          <w:b/>
-          <w:sz w:val="28"/>
-          <w:szCs w:val="28"/>
-        </w:rPr>
         <w:t xml:space="preserve">, </w:t>
-      </w:r>
-      <w:r>
-        <w:rPr>
-          <w:sz w:val="28"/>
-          <w:szCs w:val="28"/>
-        </w:rPr>
-        <w:t>{</w:t>
-      </w:r>
-      <w:proofErr w:type="spellStart"/>
-      <w:r>
-        <w:rPr>
-          <w:sz w:val="28"/>
-          <w:szCs w:val="28"/>
-        </w:rPr>
-        <w:t>civilStatus</w:t>
-      </w:r>
-      <w:proofErr w:type="spellEnd"/>
-      <w:r>
-        <w:rPr>
-          <w:sz w:val="28"/>
-          <w:szCs w:val="28"/>
-        </w:rPr>
-        <w:t>}</w:t>
-      </w:r>
-      <w:r>
-        <w:rPr>
-          <w:bCs/>
-          <w:sz w:val="28"/>
-          <w:szCs w:val="28"/>
-        </w:rPr>
-        <w:t>,</w:t>
-      </w:r>
-      <w:proofErr w:type="gramEnd"/>
-      <w:r>
-        <w:rPr>
-          <w:bCs/>
-          <w:sz w:val="28"/>
-          <w:szCs w:val="28"/>
-        </w:rPr>
-        <w:t xml:space="preserve"> </w:t>
       </w:r>
       <w:r>
         <w:rPr>
@@ -1502,9 +1446,15 @@
           <w:u w:val="single"/>
           <w:lang w:val="en-CA"/>
         </w:rPr>
-        <w:t>{HIM_</w:t>
-      </w:r>
-      <w:proofErr w:type="gramStart"/>
+        <w:t>{HIM_HER}</w:t>
+      </w:r>
+      <w:r>
+        <w:rPr>
+          <w:sz w:val="28"/>
+          <w:szCs w:val="28"/>
+        </w:rPr>
+        <w:t xml:space="preserve">. </w:t>
+      </w:r>
       <w:r>
         <w:rPr>
           <w:b/>
@@ -1512,32 +1462,6 @@
           <w:sz w:val="28"/>
           <w:szCs w:val="28"/>
           <w:u w:val="single"/>
-          <w:lang w:val="en-CA"/>
-        </w:rPr>
-        <w:t>HER}</w:t>
-      </w:r>
-      <w:r>
-        <w:rPr>
-          <w:sz w:val="28"/>
-          <w:szCs w:val="28"/>
-        </w:rPr>
-        <w:t>.</w:t>
-      </w:r>
-      <w:proofErr w:type="gramEnd"/>
-      <w:r>
-        <w:rPr>
-          <w:sz w:val="28"/>
-          <w:szCs w:val="28"/>
-        </w:rPr>
-        <w:t xml:space="preserve"> </w:t>
-      </w:r>
-      <w:r>
-        <w:rPr>
-          <w:b/>
-          <w:bCs/>
-          <w:sz w:val="28"/>
-          <w:szCs w:val="28"/>
-          <w:u w:val="single"/>
         </w:rPr>
         <w:t>{HE_SHE}</w:t>
       </w:r>
@@ -1546,23 +1470,7 @@
           <w:sz w:val="28"/>
           <w:szCs w:val="28"/>
         </w:rPr>
-        <w:t xml:space="preserve"> has never been charged, indicted with, or convicted of any crime whatsoever, much less of having violated any of the existing ordinances of this </w:t>
-      </w:r>
-      <w:proofErr w:type="gramStart"/>
-      <w:r>
-        <w:rPr>
-          <w:sz w:val="28"/>
-          <w:szCs w:val="28"/>
-        </w:rPr>
-        <w:t>barangay</w:t>
-      </w:r>
-      <w:proofErr w:type="gramEnd"/>
-      <w:r>
-        <w:rPr>
-          <w:sz w:val="28"/>
-          <w:szCs w:val="28"/>
-        </w:rPr>
-        <w:t>.</w:t>
+        <w:t xml:space="preserve"> has never been charged, indicted with, or convicted of any crime whatsoever, much less of having violated any of the existing ordinances of this barangay.</w:t>
       </w:r>
     </w:p>
     <w:p>
@@ -1752,7 +1660,17 @@
           <w:szCs w:val="28"/>
           <w:u w:val="single"/>
         </w:rPr>
-        <w:t xml:space="preserve">HON. JOEL C. CASTRICIONES </w:t>
+        <w:t>{captainName}</w:t>
+      </w:r>
+      <w:r>
+        <w:rPr>
+          <w:b/>
+          <w:bCs/>
+          <w:sz w:val="28"/>
+          <w:szCs w:val="28"/>
+          <w:u w:val="single"/>
+        </w:rPr>
+        <w:t xml:space="preserve"> </w:t>
       </w:r>
       <w:r>
         <w:rPr>

</xml_diff>

<commit_message>
ewan ko ba dito
</commit_message>
<xml_diff>
--- a/front/public/BARANGAY CLEARANCE.docx
+++ b/front/public/BARANGAY CLEARANCE.docx
@@ -238,6 +238,7 @@
           <w:szCs w:val="22"/>
         </w:rPr>
       </w:pPr>
+      <w:proofErr w:type="spellStart"/>
       <w:r>
         <w:rPr>
           <w:sz w:val="22"/>
@@ -245,6 +246,7 @@
         </w:rPr>
         <w:t>ooOoo</w:t>
       </w:r>
+      <w:proofErr w:type="spellEnd"/>
     </w:p>
     <w:p>
       <w:pPr>
@@ -321,7 +323,16 @@
                 <w:sz w:val="18"/>
                 <w:szCs w:val="18"/>
               </w:rPr>
-              <w:t xml:space="preserve">                             Philippines, 3700 TEL#s -  </w:t>
+              <w:t xml:space="preserve">                             Philippines, 3700 TEL#s </w:t>
+            </w:r>
+            <w:proofErr w:type="gramStart"/>
+            <w:r>
+              <w:rPr>
+                <w:color w:val="0D0D0D" w:themeColor="text1" w:themeTint="F2"/>
+                <w:sz w:val="18"/>
+                <w:szCs w:val="18"/>
+              </w:rPr>
+              <w:t xml:space="preserve">-  </w:t>
             </w:r>
             <w:r>
               <w:rPr>
@@ -331,7 +342,18 @@
                 <w:sz w:val="18"/>
                 <w:szCs w:val="18"/>
               </w:rPr>
-              <w:t>(078) 321-4745 / 392-1894</w:t>
+              <w:t>(</w:t>
+            </w:r>
+            <w:proofErr w:type="gramEnd"/>
+            <w:r>
+              <w:rPr>
+                <w:b/>
+                <w:bCs/>
+                <w:color w:val="0D0D0D" w:themeColor="text1" w:themeTint="F2"/>
+                <w:sz w:val="18"/>
+                <w:szCs w:val="18"/>
+              </w:rPr>
+              <w:t>078) 321-4745 / 392-1894</w:t>
             </w:r>
             <w:r>
               <w:rPr>
@@ -504,7 +526,29 @@
                                 <w:szCs w:val="28"/>
                                 <w:u w:val="single"/>
                               </w:rPr>
-                              <w:t>{captainName}</w:t>
+                              <w:t>{</w:t>
+                            </w:r>
+                            <w:proofErr w:type="spellStart"/>
+                            <w:r>
+                              <w:rPr>
+                                <w:b/>
+                                <w:bCs/>
+                                <w:sz w:val="28"/>
+                                <w:szCs w:val="28"/>
+                                <w:u w:val="single"/>
+                              </w:rPr>
+                              <w:t>captainName</w:t>
+                            </w:r>
+                            <w:proofErr w:type="spellEnd"/>
+                            <w:r>
+                              <w:rPr>
+                                <w:b/>
+                                <w:bCs/>
+                                <w:sz w:val="28"/>
+                                <w:szCs w:val="28"/>
+                                <w:u w:val="single"/>
+                              </w:rPr>
+                              <w:t>}</w:t>
                             </w:r>
                           </w:p>
                           <w:p>
@@ -744,21 +788,7 @@
                                 <w:b/>
                                 <w:bCs/>
                               </w:rPr>
-                              <w:t>agawad</w:t>
-                            </w:r>
-                            <w:r>
-                              <w:rPr>
-                                <w:b/>
-                                <w:bCs/>
-                              </w:rPr>
-                              <w:t>6</w:t>
-                            </w:r>
-                            <w:r>
-                              <w:rPr>
-                                <w:b/>
-                                <w:bCs/>
-                              </w:rPr>
-                              <w:t>}</w:t>
+                              <w:t>agawad6}</w:t>
                             </w:r>
                           </w:p>
                           <w:p>
@@ -816,7 +846,23 @@
                                 <w:b/>
                                 <w:bCs/>
                               </w:rPr>
-                              <w:t>{skChairmanName}</w:t>
+                              <w:t>{</w:t>
+                            </w:r>
+                            <w:proofErr w:type="spellStart"/>
+                            <w:r>
+                              <w:rPr>
+                                <w:b/>
+                                <w:bCs/>
+                              </w:rPr>
+                              <w:t>skChairmanName</w:t>
+                            </w:r>
+                            <w:proofErr w:type="spellEnd"/>
+                            <w:r>
+                              <w:rPr>
+                                <w:b/>
+                                <w:bCs/>
+                              </w:rPr>
+                              <w:t>}</w:t>
                             </w:r>
                           </w:p>
                           <w:p>
@@ -1390,7 +1436,16 @@
           <w:sz w:val="28"/>
           <w:szCs w:val="28"/>
         </w:rPr>
-        <w:t>of legal age</w:t>
+        <w:t xml:space="preserve">of legal </w:t>
+      </w:r>
+      <w:proofErr w:type="gramStart"/>
+      <w:r>
+        <w:rPr>
+          <w:bCs/>
+          <w:sz w:val="28"/>
+          <w:szCs w:val="28"/>
+        </w:rPr>
+        <w:t>age</w:t>
       </w:r>
       <w:r>
         <w:rPr>
@@ -1405,15 +1460,40 @@
           <w:sz w:val="28"/>
           <w:szCs w:val="28"/>
         </w:rPr>
-        <w:t>{civilStatus}</w:t>
-      </w:r>
-      <w:r>
-        <w:rPr>
-          <w:bCs/>
-          <w:sz w:val="28"/>
-          <w:szCs w:val="28"/>
-        </w:rPr>
-        <w:t xml:space="preserve">, </w:t>
+        <w:t>{</w:t>
+      </w:r>
+      <w:proofErr w:type="spellStart"/>
+      <w:r>
+        <w:rPr>
+          <w:sz w:val="28"/>
+          <w:szCs w:val="28"/>
+        </w:rPr>
+        <w:t>civilStatus</w:t>
+      </w:r>
+      <w:proofErr w:type="spellEnd"/>
+      <w:r>
+        <w:rPr>
+          <w:sz w:val="28"/>
+          <w:szCs w:val="28"/>
+        </w:rPr>
+        <w:t>}</w:t>
+      </w:r>
+      <w:r>
+        <w:rPr>
+          <w:bCs/>
+          <w:sz w:val="28"/>
+          <w:szCs w:val="28"/>
+        </w:rPr>
+        <w:t>,</w:t>
+      </w:r>
+      <w:proofErr w:type="gramEnd"/>
+      <w:r>
+        <w:rPr>
+          <w:bCs/>
+          <w:sz w:val="28"/>
+          <w:szCs w:val="28"/>
+        </w:rPr>
+        <w:t xml:space="preserve"> </w:t>
       </w:r>
       <w:r>
         <w:rPr>
@@ -1496,15 +1576,9 @@
           <w:u w:val="single"/>
           <w:lang w:val="en-CA"/>
         </w:rPr>
-        <w:t>{HIM_HER}</w:t>
-      </w:r>
-      <w:r>
-        <w:rPr>
-          <w:sz w:val="28"/>
-          <w:szCs w:val="28"/>
-        </w:rPr>
-        <w:t xml:space="preserve">. </w:t>
-      </w:r>
+        <w:t>{HIM_</w:t>
+      </w:r>
+      <w:proofErr w:type="gramStart"/>
       <w:r>
         <w:rPr>
           <w:b/>
@@ -1512,6 +1586,32 @@
           <w:sz w:val="28"/>
           <w:szCs w:val="28"/>
           <w:u w:val="single"/>
+          <w:lang w:val="en-CA"/>
+        </w:rPr>
+        <w:t>HER}</w:t>
+      </w:r>
+      <w:r>
+        <w:rPr>
+          <w:sz w:val="28"/>
+          <w:szCs w:val="28"/>
+        </w:rPr>
+        <w:t>.</w:t>
+      </w:r>
+      <w:proofErr w:type="gramEnd"/>
+      <w:r>
+        <w:rPr>
+          <w:sz w:val="28"/>
+          <w:szCs w:val="28"/>
+        </w:rPr>
+        <w:t xml:space="preserve"> </w:t>
+      </w:r>
+      <w:r>
+        <w:rPr>
+          <w:b/>
+          <w:bCs/>
+          <w:sz w:val="28"/>
+          <w:szCs w:val="28"/>
+          <w:u w:val="single"/>
         </w:rPr>
         <w:t>{HE_SHE}</w:t>
       </w:r>
@@ -1520,7 +1620,23 @@
           <w:sz w:val="28"/>
           <w:szCs w:val="28"/>
         </w:rPr>
-        <w:t xml:space="preserve"> has never been charged, indicted with, or convicted of any crime whatsoever, much less of having violated any of the existing ordinances of this barangay.</w:t>
+        <w:t xml:space="preserve"> has never been charged, indicted with, or convicted of any crime whatsoever, much less of having violated any of the existing ordinances of this </w:t>
+      </w:r>
+      <w:proofErr w:type="gramStart"/>
+      <w:r>
+        <w:rPr>
+          <w:sz w:val="28"/>
+          <w:szCs w:val="28"/>
+        </w:rPr>
+        <w:t>barangay</w:t>
+      </w:r>
+      <w:proofErr w:type="gramEnd"/>
+      <w:r>
+        <w:rPr>
+          <w:sz w:val="28"/>
+          <w:szCs w:val="28"/>
+        </w:rPr>
+        <w:t>.</w:t>
       </w:r>
     </w:p>
     <w:p>
@@ -1571,7 +1687,23 @@
           <w:sz w:val="28"/>
           <w:szCs w:val="28"/>
         </w:rPr>
-        <w:t xml:space="preserve"> being issued upon the request of the person mentioned above</w:t>
+        <w:t xml:space="preserve"> being issued </w:t>
+      </w:r>
+      <w:proofErr w:type="gramStart"/>
+      <w:r>
+        <w:rPr>
+          <w:sz w:val="28"/>
+          <w:szCs w:val="28"/>
+        </w:rPr>
+        <w:t>upon</w:t>
+      </w:r>
+      <w:proofErr w:type="gramEnd"/>
+      <w:r>
+        <w:rPr>
+          <w:sz w:val="28"/>
+          <w:szCs w:val="28"/>
+        </w:rPr>
+        <w:t xml:space="preserve"> the request of the person mentioned above</w:t>
       </w:r>
       <w:r>
         <w:rPr>
@@ -1587,7 +1719,15 @@
           <w:sz w:val="28"/>
           <w:szCs w:val="28"/>
         </w:rPr>
-        <w:t xml:space="preserve">for                         </w:t>
+        <w:t xml:space="preserve">for                       </w:t>
+      </w:r>
+      <w:proofErr w:type="gramStart"/>
+      <w:r>
+        <w:rPr>
+          <w:sz w:val="28"/>
+          <w:szCs w:val="28"/>
+        </w:rPr>
+        <w:t xml:space="preserve">  </w:t>
       </w:r>
       <w:r>
         <w:rPr>
@@ -1607,7 +1747,18 @@
           <w:szCs w:val="28"/>
           <w:u w:val="single"/>
         </w:rPr>
-        <w:t>{purpose}</w:t>
+        <w:t>{</w:t>
+      </w:r>
+      <w:proofErr w:type="gramEnd"/>
+      <w:r>
+        <w:rPr>
+          <w:b/>
+          <w:bCs/>
+          <w:sz w:val="28"/>
+          <w:szCs w:val="28"/>
+          <w:u w:val="single"/>
+        </w:rPr>
+        <w:t>purpose}</w:t>
       </w:r>
       <w:r>
         <w:rPr>
@@ -1730,7 +1881,29 @@
           <w:szCs w:val="28"/>
           <w:u w:val="single"/>
         </w:rPr>
-        <w:t>{captainName}</w:t>
+        <w:t>{</w:t>
+      </w:r>
+      <w:proofErr w:type="spellStart"/>
+      <w:r>
+        <w:rPr>
+          <w:b/>
+          <w:bCs/>
+          <w:sz w:val="28"/>
+          <w:szCs w:val="28"/>
+          <w:u w:val="single"/>
+        </w:rPr>
+        <w:t>captainName</w:t>
+      </w:r>
+      <w:proofErr w:type="spellEnd"/>
+      <w:r>
+        <w:rPr>
+          <w:b/>
+          <w:bCs/>
+          <w:sz w:val="28"/>
+          <w:szCs w:val="28"/>
+          <w:u w:val="single"/>
+        </w:rPr>
+        <w:t>}</w:t>
       </w:r>
       <w:r>
         <w:rPr>

</xml_diff>